<commit_message>
2019.03.18 modify No.03 g
</commit_message>
<xml_diff>
--- a/paper/Chapter 03.docx
+++ b/paper/Chapter 03.docx
@@ -182,10 +182,10 @@
             <v:path o:extrusionok="f" gradientshapeok="t" o:connecttype="rect"/>
             <o:lock v:ext="edit" aspectratio="t"/>
           </v:shapetype>
-          <v:shape id="_x0000_i1025" type="#_x0000_t75" style="width:404.25pt;height:304.5pt" o:ole="">
+          <v:shape id="_x0000_i1025" type="#_x0000_t75" style="width:404.35pt;height:304.7pt" o:ole="">
             <v:imagedata r:id="rId8" o:title=""/>
           </v:shape>
-          <o:OLEObject Type="Embed" ProgID="Origin50.Graph" ShapeID="_x0000_i1025" DrawAspect="Content" ObjectID="_1613236870" r:id="rId9"/>
+          <o:OLEObject Type="Embed" ProgID="Origin50.Graph" ShapeID="_x0000_i1025" DrawAspect="Content" ObjectID="_1614423568" r:id="rId9"/>
         </w:object>
       </w:r>
       <w:r>
@@ -582,10 +582,10 @@
       </w:pPr>
       <w:r>
         <w:object w:dxaOrig="5463" w:dyaOrig="3991">
-          <v:shape id="_x0000_i1026" type="#_x0000_t75" style="width:406.5pt;height:298.5pt" o:ole="">
+          <v:shape id="_x0000_i1026" type="#_x0000_t75" style="width:406.65pt;height:298.35pt" o:ole="">
             <v:imagedata r:id="rId10" o:title=""/>
           </v:shape>
-          <o:OLEObject Type="Embed" ProgID="Origin50.Graph" ShapeID="_x0000_i1026" DrawAspect="Content" ObjectID="_1613236871" r:id="rId11"/>
+          <o:OLEObject Type="Embed" ProgID="Origin50.Graph" ShapeID="_x0000_i1026" DrawAspect="Content" ObjectID="_1614423569" r:id="rId11"/>
         </w:object>
       </w:r>
       <w:r>
@@ -2480,10 +2480,10 @@
       </w:pPr>
       <w:r>
         <w:object w:dxaOrig="5678" w:dyaOrig="4395">
-          <v:shape id="_x0000_i1027" type="#_x0000_t75" style="width:395.25pt;height:307.5pt" o:ole="">
+          <v:shape id="_x0000_i1027" type="#_x0000_t75" style="width:395.15pt;height:307.6pt" o:ole="">
             <v:imagedata r:id="rId12" o:title=""/>
           </v:shape>
-          <o:OLEObject Type="Embed" ProgID="Origin50.Graph" ShapeID="_x0000_i1027" DrawAspect="Content" ObjectID="_1613236872" r:id="rId13"/>
+          <o:OLEObject Type="Embed" ProgID="Origin50.Graph" ShapeID="_x0000_i1027" DrawAspect="Content" ObjectID="_1614423570" r:id="rId13"/>
         </w:object>
       </w:r>
     </w:p>
@@ -5259,10 +5259,10 @@
       </w:pPr>
       <w:r>
         <w:object w:dxaOrig="5272" w:dyaOrig="4107">
-          <v:shape id="_x0000_i1028" type="#_x0000_t75" style="width:376.5pt;height:294pt" o:ole="">
+          <v:shape id="_x0000_i1028" type="#_x0000_t75" style="width:376.7pt;height:294.35pt" o:ole="">
             <v:imagedata r:id="rId14" o:title=""/>
           </v:shape>
-          <o:OLEObject Type="Embed" ProgID="Origin50.Graph" ShapeID="_x0000_i1028" DrawAspect="Content" ObjectID="_1613236873" r:id="rId15"/>
+          <o:OLEObject Type="Embed" ProgID="Origin50.Graph" ShapeID="_x0000_i1028" DrawAspect="Content" ObjectID="_1614423571" r:id="rId15"/>
         </w:object>
       </w:r>
     </w:p>
@@ -7046,10 +7046,10 @@
       </w:pPr>
       <w:r>
         <w:object w:dxaOrig="5272" w:dyaOrig="4107">
-          <v:shape id="_x0000_i1029" type="#_x0000_t75" style="width:362.25pt;height:282.75pt" o:ole="">
+          <v:shape id="_x0000_i1029" type="#_x0000_t75" style="width:362.3pt;height:282.8pt" o:ole="">
             <v:imagedata r:id="rId16" o:title=""/>
           </v:shape>
-          <o:OLEObject Type="Embed" ProgID="Origin50.Graph" ShapeID="_x0000_i1029" DrawAspect="Content" ObjectID="_1613236874" r:id="rId17"/>
+          <o:OLEObject Type="Embed" ProgID="Origin50.Graph" ShapeID="_x0000_i1029" DrawAspect="Content" ObjectID="_1614423572" r:id="rId17"/>
         </w:object>
       </w:r>
     </w:p>
@@ -8642,10 +8642,10 @@
       </w:pPr>
       <w:r>
         <w:object w:dxaOrig="5409" w:dyaOrig="4080">
-          <v:shape id="_x0000_i1030" type="#_x0000_t75" style="width:384.75pt;height:290.25pt" o:ole="">
+          <v:shape id="_x0000_i1030" type="#_x0000_t75" style="width:384.75pt;height:290.3pt" o:ole="">
             <v:imagedata r:id="rId18" o:title=""/>
           </v:shape>
-          <o:OLEObject Type="Embed" ProgID="Origin50.Graph" ShapeID="_x0000_i1030" DrawAspect="Content" ObjectID="_1613236875" r:id="rId19"/>
+          <o:OLEObject Type="Embed" ProgID="Origin50.Graph" ShapeID="_x0000_i1030" DrawAspect="Content" ObjectID="_1614423573" r:id="rId19"/>
         </w:object>
       </w:r>
     </w:p>
@@ -9614,10 +9614,10 @@
       </w:pPr>
       <w:r>
         <w:object w:dxaOrig="5393" w:dyaOrig="3996">
-          <v:shape id="_x0000_i1031" type="#_x0000_t75" style="width:270pt;height:199.5pt" o:ole="">
+          <v:shape id="_x0000_i1031" type="#_x0000_t75" style="width:270.15pt;height:199.3pt" o:ole="">
             <v:imagedata r:id="rId20" o:title=""/>
           </v:shape>
-          <o:OLEObject Type="Embed" ProgID="Origin50.Graph" ShapeID="_x0000_i1031" DrawAspect="Content" ObjectID="_1613236876" r:id="rId21"/>
+          <o:OLEObject Type="Embed" ProgID="Origin50.Graph" ShapeID="_x0000_i1031" DrawAspect="Content" ObjectID="_1614423574" r:id="rId21"/>
         </w:object>
       </w:r>
     </w:p>
@@ -10721,10 +10721,10 @@
       </w:pPr>
       <w:r>
         <w:object w:dxaOrig="5284" w:dyaOrig="4120">
-          <v:shape id="_x0000_i1032" type="#_x0000_t75" style="width:4in;height:224.25pt" o:ole="">
+          <v:shape id="_x0000_i1032" type="#_x0000_t75" style="width:4in;height:224.05pt" o:ole="">
             <v:imagedata r:id="rId22" o:title=""/>
           </v:shape>
-          <o:OLEObject Type="Embed" ProgID="Origin50.Graph" ShapeID="_x0000_i1032" DrawAspect="Content" ObjectID="_1613236877" r:id="rId23"/>
+          <o:OLEObject Type="Embed" ProgID="Origin50.Graph" ShapeID="_x0000_i1032" DrawAspect="Content" ObjectID="_1614423575" r:id="rId23"/>
         </w:object>
       </w:r>
     </w:p>
@@ -11113,10 +11113,10 @@
       </w:pPr>
       <w:r>
         <w:object w:dxaOrig="5295" w:dyaOrig="4080">
-          <v:shape id="_x0000_i1033" type="#_x0000_t75" style="width:314.25pt;height:241.5pt" o:ole="">
+          <v:shape id="_x0000_i1033" type="#_x0000_t75" style="width:314.5pt;height:241.35pt" o:ole="">
             <v:imagedata r:id="rId24" o:title=""/>
           </v:shape>
-          <o:OLEObject Type="Embed" ProgID="Origin50.Graph" ShapeID="_x0000_i1033" DrawAspect="Content" ObjectID="_1613236878" r:id="rId25"/>
+          <o:OLEObject Type="Embed" ProgID="Origin50.Graph" ShapeID="_x0000_i1033" DrawAspect="Content" ObjectID="_1614423576" r:id="rId25"/>
         </w:object>
       </w:r>
     </w:p>
@@ -15889,10 +15889,10 @@
       </w:pPr>
       <w:r>
         <w:object w:dxaOrig="5465" w:dyaOrig="4184">
-          <v:shape id="_x0000_i1034" type="#_x0000_t75" style="width:273pt;height:209.25pt" o:ole="">
+          <v:shape id="_x0000_i1034" type="#_x0000_t75" style="width:273pt;height:209.1pt" o:ole="">
             <v:imagedata r:id="rId26" o:title=""/>
           </v:shape>
-          <o:OLEObject Type="Embed" ProgID="Origin50.Graph" ShapeID="_x0000_i1034" DrawAspect="Content" ObjectID="_1613236879" r:id="rId27"/>
+          <o:OLEObject Type="Embed" ProgID="Origin50.Graph" ShapeID="_x0000_i1034" DrawAspect="Content" ObjectID="_1614423577" r:id="rId27"/>
         </w:object>
       </w:r>
     </w:p>
@@ -16593,10 +16593,10 @@
       </w:pPr>
       <w:r>
         <w:object w:dxaOrig="5331" w:dyaOrig="4182">
-          <v:shape id="_x0000_i1035" type="#_x0000_t75" style="width:267.75pt;height:209.25pt" o:ole="">
+          <v:shape id="_x0000_i1035" type="#_x0000_t75" style="width:267.85pt;height:209.1pt" o:ole="">
             <v:imagedata r:id="rId28" o:title=""/>
           </v:shape>
-          <o:OLEObject Type="Embed" ProgID="Origin50.Graph" ShapeID="_x0000_i1035" DrawAspect="Content" ObjectID="_1613236880" r:id="rId29"/>
+          <o:OLEObject Type="Embed" ProgID="Origin50.Graph" ShapeID="_x0000_i1035" DrawAspect="Content" ObjectID="_1614423578" r:id="rId29"/>
         </w:object>
       </w:r>
     </w:p>
@@ -16608,10 +16608,10 @@
       </w:pPr>
       <w:r>
         <w:object w:dxaOrig="5370" w:dyaOrig="4182">
-          <v:shape id="_x0000_i1036" type="#_x0000_t75" style="width:268.5pt;height:209.25pt" o:ole="">
+          <v:shape id="_x0000_i1036" type="#_x0000_t75" style="width:268.4pt;height:209.1pt" o:ole="">
             <v:imagedata r:id="rId30" o:title=""/>
           </v:shape>
-          <o:OLEObject Type="Embed" ProgID="Origin50.Graph" ShapeID="_x0000_i1036" DrawAspect="Content" ObjectID="_1613236881" r:id="rId31"/>
+          <o:OLEObject Type="Embed" ProgID="Origin50.Graph" ShapeID="_x0000_i1036" DrawAspect="Content" ObjectID="_1614423579" r:id="rId31"/>
         </w:object>
       </w:r>
     </w:p>
@@ -17720,10 +17720,10 @@
           <w:shd w:val="clear" w:color="auto" w:fill="FFFFFF"/>
         </w:rPr>
         <w:object w:dxaOrig="919" w:dyaOrig="839">
-          <v:shape id="对象 1" o:spid="_x0000_i1037" type="#_x0000_t75" style="width:45pt;height:42pt;mso-position-horizontal-relative:page;mso-position-vertical-relative:page" o:ole="">
+          <v:shape id="对象 1" o:spid="_x0000_i1037" type="#_x0000_t75" style="width:44.95pt;height:42.05pt;mso-position-horizontal-relative:page;mso-position-vertical-relative:page" o:ole="">
             <v:imagedata r:id="rId32" o:title=""/>
           </v:shape>
-          <o:OLEObject Type="Embed" ProgID="PBrush" ShapeID="对象 1" DrawAspect="Content" ObjectID="_1613236882" r:id="rId33"/>
+          <o:OLEObject Type="Embed" ProgID="PBrush" ShapeID="对象 1" DrawAspect="Content" ObjectID="_1614423580" r:id="rId33"/>
         </w:object>
       </w:r>
       <w:r>
@@ -17815,10 +17815,10 @@
           <w:shd w:val="clear" w:color="auto" w:fill="FFFFFF"/>
         </w:rPr>
         <w:object w:dxaOrig="1339" w:dyaOrig="679">
-          <v:shape id="对象 30" o:spid="_x0000_i1038" type="#_x0000_t75" style="width:67.5pt;height:34.5pt;mso-position-horizontal-relative:page;mso-position-vertical-relative:page" o:ole="">
+          <v:shape id="对象 30" o:spid="_x0000_i1038" type="#_x0000_t75" style="width:67.4pt;height:34.55pt;mso-position-horizontal-relative:page;mso-position-vertical-relative:page" o:ole="">
             <v:imagedata r:id="rId34" o:title=""/>
           </v:shape>
-          <o:OLEObject Type="Embed" ProgID="Equation.KSEE3" ShapeID="对象 30" DrawAspect="Content" ObjectID="_1613236883" r:id="rId35"/>
+          <o:OLEObject Type="Embed" ProgID="Equation.KSEE3" ShapeID="对象 30" DrawAspect="Content" ObjectID="_1614423581" r:id="rId35"/>
         </w:object>
       </w:r>
       <w:r>
@@ -17908,10 +17908,10 @@
           <w:shd w:val="clear" w:color="auto" w:fill="FFFFFF"/>
         </w:rPr>
         <w:object w:dxaOrig="1299" w:dyaOrig="679">
-          <v:shape id="_x0000_i1039" type="#_x0000_t75" style="width:64.5pt;height:34.5pt;mso-position-horizontal-relative:page;mso-position-vertical-relative:page" o:ole="">
+          <v:shape id="_x0000_i1039" type="#_x0000_t75" style="width:64.5pt;height:34.55pt;mso-position-horizontal-relative:page;mso-position-vertical-relative:page" o:ole="">
             <v:imagedata r:id="rId36" o:title=""/>
           </v:shape>
-          <o:OLEObject Type="Embed" ProgID="Equation.KSEE3" ShapeID="_x0000_i1039" DrawAspect="Content" ObjectID="_1613236884" r:id="rId37"/>
+          <o:OLEObject Type="Embed" ProgID="Equation.KSEE3" ShapeID="_x0000_i1039" DrawAspect="Content" ObjectID="_1614423582" r:id="rId37"/>
         </w:object>
       </w:r>
       <w:r>
@@ -18001,10 +18001,10 @@
           <w:shd w:val="clear" w:color="auto" w:fill="FFFFFF"/>
         </w:rPr>
         <w:object w:dxaOrig="499" w:dyaOrig="679">
-          <v:shape id="对象 2" o:spid="_x0000_i1040" type="#_x0000_t75" style="width:25.5pt;height:34.5pt;mso-position-horizontal-relative:page;mso-position-vertical-relative:page" o:ole="">
+          <v:shape id="对象 2" o:spid="_x0000_i1040" type="#_x0000_t75" style="width:25.35pt;height:34.55pt;mso-position-horizontal-relative:page;mso-position-vertical-relative:page" o:ole="">
             <v:imagedata r:id="rId38" o:title=""/>
           </v:shape>
-          <o:OLEObject Type="Embed" ProgID="PBrush" ShapeID="对象 2" DrawAspect="Content" ObjectID="_1613236885" r:id="rId39"/>
+          <o:OLEObject Type="Embed" ProgID="PBrush" ShapeID="对象 2" DrawAspect="Content" ObjectID="_1614423583" r:id="rId39"/>
         </w:object>
       </w:r>
       <w:r>
@@ -18970,7 +18970,6 @@
         <w:spacing w:line="360" w:lineRule="auto"/>
         <w:ind w:firstLineChars="200" w:firstLine="480"/>
         <w:rPr>
-          <w:rFonts w:hint="eastAsia"/>
           <w:sz w:val="24"/>
         </w:rPr>
       </w:pPr>
@@ -19151,7 +19150,6 @@
         <w:spacing w:line="360" w:lineRule="auto"/>
         <w:outlineLvl w:val="2"/>
         <w:rPr>
-          <w:rFonts w:hint="eastAsia"/>
           <w:sz w:val="24"/>
         </w:rPr>
       </w:pPr>
@@ -19273,10 +19271,10 @@
       </w:pPr>
       <w:r>
         <w:object w:dxaOrig="5159" w:dyaOrig="3293">
-          <v:shape id="_x0000_i1047" type="#_x0000_t75" style="width:257.25pt;height:164.25pt" o:ole="">
+          <v:shape id="_x0000_i1041" type="#_x0000_t75" style="width:256.9pt;height:164.15pt" o:ole="">
             <v:imagedata r:id="rId40" o:title=""/>
           </v:shape>
-          <o:OLEObject Type="Embed" ProgID="Origin50.Graph" ShapeID="_x0000_i1047" DrawAspect="Content" ObjectID="_1613236886" r:id="rId41"/>
+          <o:OLEObject Type="Embed" ProgID="Origin50.Graph" ShapeID="_x0000_i1041" DrawAspect="Content" ObjectID="_1614423584" r:id="rId41"/>
         </w:object>
       </w:r>
     </w:p>
@@ -19649,10 +19647,10 @@
       </w:pPr>
       <w:r>
         <w:object w:dxaOrig="5577" w:dyaOrig="3697">
-          <v:shape id="_x0000_i1048" type="#_x0000_t75" style="width:279pt;height:185.25pt" o:ole="">
+          <v:shape id="_x0000_i1042" type="#_x0000_t75" style="width:279.35pt;height:185.45pt" o:ole="">
             <v:imagedata r:id="rId42" o:title=""/>
           </v:shape>
-          <o:OLEObject Type="Embed" ProgID="Origin50.Graph" ShapeID="_x0000_i1048" DrawAspect="Content" ObjectID="_1613236887" r:id="rId43"/>
+          <o:OLEObject Type="Embed" ProgID="Origin50.Graph" ShapeID="_x0000_i1042" DrawAspect="Content" ObjectID="_1614423585" r:id="rId43"/>
         </w:object>
       </w:r>
     </w:p>
@@ -19836,7 +19834,7 @@
         <w:spacing w:line="312" w:lineRule="exact"/>
         <w:ind w:firstLineChars="200" w:firstLine="420"/>
         <w:rPr>
-          <w:rFonts w:ascii="Times New Roman" w:hAnsi="Times New Roman" w:cs="Times New Roman" w:hint="eastAsia"/>
+          <w:rFonts w:ascii="Times New Roman" w:hAnsi="Times New Roman" w:cs="Times New Roman"/>
         </w:rPr>
       </w:pPr>
       <w:r>
@@ -19990,15 +19988,13 @@
           <w:docGrid w:type="lines" w:linePitch="312"/>
         </w:sectPr>
       </w:pPr>
-      <w:bookmarkStart w:id="13" w:name="_GoBack"/>
-      <w:bookmarkEnd w:id="13"/>
     </w:p>
     <w:p>
       <w:pPr>
         <w:spacing w:line="360" w:lineRule="auto"/>
         <w:outlineLvl w:val="1"/>
       </w:pPr>
-      <w:bookmarkStart w:id="14" w:name="_Toc715738"/>
+      <w:bookmarkStart w:id="13" w:name="_Toc715738"/>
       <w:r>
         <w:lastRenderedPageBreak/>
         <w:t>3.2</w:t>
@@ -20029,14 +20025,14 @@
         </w:rPr>
         <w:t>镜煤大分子模型的构建</w:t>
       </w:r>
-      <w:bookmarkEnd w:id="14"/>
+      <w:bookmarkEnd w:id="13"/>
     </w:p>
     <w:p>
       <w:pPr>
         <w:spacing w:line="360" w:lineRule="auto"/>
         <w:outlineLvl w:val="2"/>
       </w:pPr>
-      <w:bookmarkStart w:id="15" w:name="_Toc715739"/>
+      <w:bookmarkStart w:id="14" w:name="_Toc715739"/>
       <w:r>
         <w:rPr>
           <w:rFonts w:hint="eastAsia"/>
@@ -20049,7 +20045,7 @@
         </w:rPr>
         <w:t>芳香结构单元</w:t>
       </w:r>
-      <w:bookmarkEnd w:id="15"/>
+      <w:bookmarkEnd w:id="14"/>
     </w:p>
     <w:p>
       <w:pPr>
@@ -20858,7 +20854,7 @@
                 <w:szCs w:val="15"/>
               </w:rPr>
             </w:pPr>
-            <w:bookmarkStart w:id="16" w:name="OLE_LINK41"/>
+            <w:bookmarkStart w:id="15" w:name="OLE_LINK41"/>
             <w:r>
               <w:rPr>
                 <w:rFonts w:hint="eastAsia"/>
@@ -21159,10 +21155,10 @@
                 <w:szCs w:val="18"/>
               </w:rPr>
               <w:object w:dxaOrig="726" w:dyaOrig="864">
-                <v:shape id="_x0000_i1041" type="#_x0000_t75" style="width:36.75pt;height:43.5pt" o:ole="">
+                <v:shape id="_x0000_i1043" type="#_x0000_t75" style="width:36.85pt;height:43.8pt" o:ole="">
                   <v:imagedata r:id="rId45" o:title=""/>
                 </v:shape>
-                <o:OLEObject Type="Embed" ProgID="PBrush" ShapeID="_x0000_i1041" DrawAspect="Content" ObjectID="_1613236888" r:id="rId46"/>
+                <o:OLEObject Type="Embed" ProgID="PBrush" ShapeID="_x0000_i1043" DrawAspect="Content" ObjectID="_1614423586" r:id="rId46"/>
               </w:object>
             </w:r>
           </w:p>
@@ -21275,10 +21271,10 @@
                 <w:szCs w:val="18"/>
               </w:rPr>
               <w:object w:dxaOrig="1302" w:dyaOrig="726">
-                <v:shape id="_x0000_i1042" type="#_x0000_t75" style="width:65.25pt;height:36.75pt" o:ole="">
+                <v:shape id="_x0000_i1044" type="#_x0000_t75" style="width:65.1pt;height:36.85pt" o:ole="">
                   <v:imagedata r:id="rId47" o:title=""/>
                 </v:shape>
-                <o:OLEObject Type="Embed" ProgID="PBrush" ShapeID="_x0000_i1042" DrawAspect="Content" ObjectID="_1613236889" r:id="rId48"/>
+                <o:OLEObject Type="Embed" ProgID="PBrush" ShapeID="_x0000_i1044" DrawAspect="Content" ObjectID="_1614423587" r:id="rId48"/>
               </w:object>
             </w:r>
           </w:p>
@@ -21367,10 +21363,10 @@
                 <w:szCs w:val="18"/>
               </w:rPr>
               <w:object w:dxaOrig="726" w:dyaOrig="864">
-                <v:shape id="_x0000_i1043" type="#_x0000_t75" style="width:36.75pt;height:43.5pt" o:ole="">
+                <v:shape id="_x0000_i1045" type="#_x0000_t75" style="width:36.85pt;height:43.8pt" o:ole="">
                   <v:imagedata r:id="rId49" o:title=""/>
                 </v:shape>
-                <o:OLEObject Type="Embed" ProgID="PBrush" ShapeID="_x0000_i1043" DrawAspect="Content" ObjectID="_1613236890" r:id="rId50"/>
+                <o:OLEObject Type="Embed" ProgID="PBrush" ShapeID="_x0000_i1045" DrawAspect="Content" ObjectID="_1614423588" r:id="rId50"/>
               </w:object>
             </w:r>
           </w:p>
@@ -21463,10 +21459,10 @@
                 <w:szCs w:val="18"/>
               </w:rPr>
               <w:object w:dxaOrig="1152" w:dyaOrig="714">
-                <v:shape id="_x0000_i1044" type="#_x0000_t75" style="width:57.75pt;height:36pt" o:ole="">
+                <v:shape id="_x0000_i1046" type="#_x0000_t75" style="width:57.6pt;height:35.7pt" o:ole="">
                   <v:imagedata r:id="rId51" o:title=""/>
                 </v:shape>
-                <o:OLEObject Type="Embed" ProgID="PBrush" ShapeID="_x0000_i1044" DrawAspect="Content" ObjectID="_1613236891" r:id="rId52"/>
+                <o:OLEObject Type="Embed" ProgID="PBrush" ShapeID="_x0000_i1046" DrawAspect="Content" ObjectID="_1614423589" r:id="rId52"/>
               </w:object>
             </w:r>
           </w:p>
@@ -21552,10 +21548,10 @@
                 <w:szCs w:val="18"/>
               </w:rPr>
               <w:object w:dxaOrig="726" w:dyaOrig="864">
-                <v:shape id="_x0000_i1045" type="#_x0000_t75" style="width:36.75pt;height:43.5pt" o:ole="">
+                <v:shape id="_x0000_i1047" type="#_x0000_t75" style="width:36.85pt;height:43.8pt" o:ole="">
                   <v:imagedata r:id="rId53" o:title=""/>
                 </v:shape>
-                <o:OLEObject Type="Embed" ProgID="PBrush" ShapeID="_x0000_i1045" DrawAspect="Content" ObjectID="_1613236892" r:id="rId54"/>
+                <o:OLEObject Type="Embed" ProgID="PBrush" ShapeID="_x0000_i1047" DrawAspect="Content" ObjectID="_1614423590" r:id="rId54"/>
               </w:object>
             </w:r>
           </w:p>
@@ -21626,22 +21622,488 @@
         <w:spacing w:line="360" w:lineRule="auto"/>
         <w:outlineLvl w:val="2"/>
       </w:pPr>
-      <w:bookmarkStart w:id="17" w:name="_Toc715740"/>
+      <w:bookmarkStart w:id="16" w:name="_Toc715740"/>
+      <w:bookmarkEnd w:id="15"/>
+      <w:r>
+        <w:t>3.2.2</w:t>
+      </w:r>
+      <w:r>
+        <w:rPr>
+          <w:rFonts w:hint="eastAsia"/>
+        </w:rPr>
+        <w:t xml:space="preserve"> </w:t>
+      </w:r>
+      <w:r>
+        <w:rPr>
+          <w:rFonts w:hint="eastAsia"/>
+        </w:rPr>
+        <w:t>脂肪结构</w:t>
+      </w:r>
       <w:bookmarkEnd w:id="16"/>
-      <w:r>
-        <w:t>3.2.2</w:t>
-      </w:r>
-      <w:r>
-        <w:rPr>
-          <w:rFonts w:hint="eastAsia"/>
-        </w:rPr>
-        <w:t xml:space="preserve"> </w:t>
-      </w:r>
-      <w:r>
-        <w:rPr>
-          <w:rFonts w:hint="eastAsia"/>
-        </w:rPr>
-        <w:t>脂肪结构</w:t>
+    </w:p>
+    <w:p>
+      <w:pPr>
+        <w:spacing w:line="360" w:lineRule="auto"/>
+        <w:ind w:firstLineChars="200" w:firstLine="480"/>
+        <w:jc w:val="left"/>
+        <w:rPr>
+          <w:color w:val="FF0000"/>
+          <w:sz w:val="24"/>
+        </w:rPr>
+      </w:pPr>
+      <w:r>
+        <w:rPr>
+          <w:rFonts w:hint="eastAsia"/>
+          <w:color w:val="FF0000"/>
+          <w:sz w:val="24"/>
+        </w:rPr>
+        <w:t>煤中脂肪烃</w:t>
+      </w:r>
+      <w:r>
+        <w:rPr>
+          <w:rFonts w:hint="eastAsia"/>
+          <w:color w:val="FF0000"/>
+          <w:sz w:val="24"/>
+        </w:rPr>
+        <w:t>以</w:t>
+      </w:r>
+      <w:r>
+        <w:rPr>
+          <w:rFonts w:hint="eastAsia"/>
+          <w:color w:val="FF0000"/>
+          <w:sz w:val="24"/>
+        </w:rPr>
+        <w:t>烷基侧链、环烷烃和氢化芳环等</w:t>
+      </w:r>
+      <w:r>
+        <w:rPr>
+          <w:rFonts w:hint="eastAsia"/>
+          <w:color w:val="FF0000"/>
+          <w:sz w:val="24"/>
+        </w:rPr>
+        <w:t>形式</w:t>
+      </w:r>
+      <w:r>
+        <w:rPr>
+          <w:color w:val="FF0000"/>
+          <w:sz w:val="24"/>
+        </w:rPr>
+        <w:t>存在</w:t>
+      </w:r>
+      <w:r>
+        <w:rPr>
+          <w:rFonts w:hint="eastAsia"/>
+          <w:color w:val="FF0000"/>
+          <w:sz w:val="24"/>
+        </w:rPr>
+        <w:t>。碳含量为</w:t>
+      </w:r>
+      <w:r>
+        <w:rPr>
+          <w:rFonts w:hint="eastAsia"/>
+          <w:color w:val="FF0000"/>
+          <w:sz w:val="24"/>
+        </w:rPr>
+        <w:t>80.4%</w:t>
+      </w:r>
+      <w:r>
+        <w:rPr>
+          <w:rFonts w:hint="eastAsia"/>
+          <w:color w:val="FF0000"/>
+          <w:sz w:val="24"/>
+        </w:rPr>
+        <w:t>时，烷基侧链中含有的</w:t>
+      </w:r>
+      <w:r>
+        <w:rPr>
+          <w:rFonts w:hint="eastAsia"/>
+          <w:color w:val="FF0000"/>
+          <w:sz w:val="24"/>
+        </w:rPr>
+        <w:t>碳原子</w:t>
+      </w:r>
+      <w:r>
+        <w:rPr>
+          <w:rFonts w:hint="eastAsia"/>
+          <w:color w:val="FF0000"/>
+          <w:sz w:val="24"/>
+        </w:rPr>
+        <w:t>平均数目为</w:t>
+      </w:r>
+      <w:r>
+        <w:rPr>
+          <w:rFonts w:hint="eastAsia"/>
+          <w:color w:val="FF0000"/>
+          <w:sz w:val="24"/>
+        </w:rPr>
+        <w:t>2.2</w:t>
+      </w:r>
+      <w:r>
+        <w:rPr>
+          <w:rFonts w:hint="eastAsia"/>
+          <w:color w:val="FF0000"/>
+          <w:sz w:val="24"/>
+        </w:rPr>
+        <w:t>，碳含量为</w:t>
+      </w:r>
+      <w:r>
+        <w:rPr>
+          <w:rFonts w:hint="eastAsia"/>
+          <w:color w:val="FF0000"/>
+          <w:sz w:val="24"/>
+        </w:rPr>
+        <w:t>84.3%</w:t>
+      </w:r>
+      <w:r>
+        <w:rPr>
+          <w:rFonts w:hint="eastAsia"/>
+          <w:color w:val="FF0000"/>
+          <w:sz w:val="24"/>
+        </w:rPr>
+        <w:t>时，烷基侧链中含有的</w:t>
+      </w:r>
+      <w:r>
+        <w:rPr>
+          <w:rFonts w:hint="eastAsia"/>
+          <w:color w:val="FF0000"/>
+          <w:sz w:val="24"/>
+        </w:rPr>
+        <w:t>碳原子</w:t>
+      </w:r>
+      <w:r>
+        <w:rPr>
+          <w:rFonts w:hint="eastAsia"/>
+          <w:color w:val="FF0000"/>
+          <w:sz w:val="24"/>
+        </w:rPr>
+        <w:t>平均数目为</w:t>
+      </w:r>
+      <w:r>
+        <w:rPr>
+          <w:rFonts w:hint="eastAsia"/>
+          <w:color w:val="FF0000"/>
+          <w:sz w:val="24"/>
+        </w:rPr>
+        <w:t>1.8</w:t>
+      </w:r>
+      <w:r>
+        <w:rPr>
+          <w:rFonts w:hint="eastAsia"/>
+          <w:color w:val="FF0000"/>
+          <w:sz w:val="24"/>
+        </w:rPr>
+        <w:t>，烷基碳占碳原子总数的比例随着煤变质程度的增加而下降。</w:t>
+      </w:r>
+    </w:p>
+    <w:p>
+      <w:pPr>
+        <w:spacing w:line="360" w:lineRule="auto"/>
+        <w:ind w:firstLineChars="200" w:firstLine="480"/>
+        <w:jc w:val="left"/>
+        <w:rPr>
+          <w:color w:val="FF0000"/>
+          <w:sz w:val="24"/>
+        </w:rPr>
+      </w:pPr>
+      <w:r>
+        <w:rPr>
+          <w:rFonts w:hint="eastAsia"/>
+          <w:color w:val="FF0000"/>
+          <w:sz w:val="24"/>
+        </w:rPr>
+        <w:t>700~900cm</w:t>
+      </w:r>
+      <w:r>
+        <w:rPr>
+          <w:rFonts w:hint="eastAsia"/>
+          <w:color w:val="FF0000"/>
+          <w:sz w:val="24"/>
+          <w:vertAlign w:val="superscript"/>
+        </w:rPr>
+        <w:t>-1</w:t>
+      </w:r>
+      <w:r>
+        <w:rPr>
+          <w:rFonts w:hint="eastAsia"/>
+          <w:color w:val="FF0000"/>
+          <w:sz w:val="24"/>
+        </w:rPr>
+        <w:t>段分峰结果显示残煤芳香环以二取代方式为主，其次是三取代和五取代方式；而沥青质中五取代和三取代方式占主导地位，二取代方式含量较</w:t>
+      </w:r>
+      <w:r>
+        <w:rPr>
+          <w:rFonts w:hint="eastAsia"/>
+          <w:color w:val="FF0000"/>
+          <w:sz w:val="24"/>
+        </w:rPr>
+        <w:lastRenderedPageBreak/>
+        <w:t>少，表明沥青质中芳香结构中连接有更多的甲基和亚甲基。</w:t>
+      </w:r>
+    </w:p>
+    <w:p>
+      <w:pPr>
+        <w:spacing w:line="360" w:lineRule="auto"/>
+        <w:ind w:firstLineChars="200" w:firstLine="480"/>
+        <w:jc w:val="left"/>
+        <w:rPr>
+          <w:color w:val="FF0000"/>
+          <w:sz w:val="24"/>
+        </w:rPr>
+      </w:pPr>
+      <w:r>
+        <w:rPr>
+          <w:rFonts w:hint="eastAsia"/>
+          <w:color w:val="FF0000"/>
+          <w:sz w:val="24"/>
+        </w:rPr>
+        <w:t>2800~3000cm</w:t>
+      </w:r>
+      <w:r>
+        <w:rPr>
+          <w:rFonts w:hint="eastAsia"/>
+          <w:color w:val="FF0000"/>
+          <w:sz w:val="24"/>
+          <w:vertAlign w:val="superscript"/>
+        </w:rPr>
+        <w:t>-1</w:t>
+      </w:r>
+      <w:r>
+        <w:rPr>
+          <w:rFonts w:hint="eastAsia"/>
+          <w:color w:val="FF0000"/>
+          <w:sz w:val="24"/>
+        </w:rPr>
+        <w:t>波段分峰模拟显示残煤中脂肪烃的主要为</w:t>
+      </w:r>
+      <w:r>
+        <w:rPr>
+          <w:rFonts w:hint="eastAsia"/>
+          <w:color w:val="FF0000"/>
+          <w:sz w:val="24"/>
+        </w:rPr>
+        <w:t>CH</w:t>
+      </w:r>
+      <w:r>
+        <w:rPr>
+          <w:rFonts w:hint="eastAsia"/>
+          <w:color w:val="FF0000"/>
+          <w:sz w:val="24"/>
+          <w:vertAlign w:val="subscript"/>
+        </w:rPr>
+        <w:t>2</w:t>
+      </w:r>
+      <w:r>
+        <w:rPr>
+          <w:rFonts w:hint="eastAsia"/>
+          <w:color w:val="FF0000"/>
+          <w:sz w:val="24"/>
+        </w:rPr>
+        <w:t>，其次为甲基，次甲基含量最少；沥青质中亚甲基</w:t>
+      </w:r>
+      <w:r>
+        <w:rPr>
+          <w:rFonts w:hint="eastAsia"/>
+          <w:color w:val="FF0000"/>
+          <w:sz w:val="24"/>
+        </w:rPr>
+        <w:t>CH</w:t>
+      </w:r>
+      <w:r>
+        <w:rPr>
+          <w:rFonts w:hint="eastAsia"/>
+          <w:color w:val="FF0000"/>
+          <w:sz w:val="24"/>
+          <w:vertAlign w:val="subscript"/>
+        </w:rPr>
+        <w:t>2</w:t>
+      </w:r>
+      <w:r>
+        <w:rPr>
+          <w:rFonts w:hint="eastAsia"/>
+          <w:color w:val="FF0000"/>
+          <w:sz w:val="24"/>
+        </w:rPr>
+        <w:t>也占据主导地位，且亚甲基的含量高于沥青质。</w:t>
+      </w:r>
+    </w:p>
+    <w:p>
+      <w:pPr>
+        <w:spacing w:line="360" w:lineRule="auto"/>
+        <w:ind w:firstLineChars="200" w:firstLine="480"/>
+        <w:jc w:val="left"/>
+        <w:rPr>
+          <w:color w:val="FF0000"/>
+          <w:sz w:val="24"/>
+        </w:rPr>
+      </w:pPr>
+      <w:r>
+        <w:rPr>
+          <w:rFonts w:hint="eastAsia"/>
+          <w:color w:val="FF0000"/>
+          <w:sz w:val="24"/>
+        </w:rPr>
+        <w:t>脂肪烃结构形式的确定还需要结合</w:t>
+      </w:r>
+      <w:r>
+        <w:rPr>
+          <w:rFonts w:hint="eastAsia"/>
+          <w:color w:val="FF0000"/>
+          <w:sz w:val="24"/>
+          <w:vertAlign w:val="superscript"/>
+        </w:rPr>
+        <w:t>13</w:t>
+      </w:r>
+      <w:r>
+        <w:rPr>
+          <w:rFonts w:hint="eastAsia"/>
+          <w:color w:val="FF0000"/>
+          <w:sz w:val="24"/>
+        </w:rPr>
+        <w:t>CNMR</w:t>
+      </w:r>
+      <w:r>
+        <w:rPr>
+          <w:rFonts w:hint="eastAsia"/>
+          <w:color w:val="FF0000"/>
+          <w:sz w:val="24"/>
+        </w:rPr>
+        <w:t>碳核磁共振测试结果，由表</w:t>
+      </w:r>
+      <w:r>
+        <w:rPr>
+          <w:rFonts w:hint="eastAsia"/>
+          <w:color w:val="FF0000"/>
+          <w:sz w:val="24"/>
+        </w:rPr>
+        <w:t>3-13</w:t>
+      </w:r>
+      <w:r>
+        <w:rPr>
+          <w:rFonts w:hint="eastAsia"/>
+          <w:color w:val="FF0000"/>
+          <w:sz w:val="24"/>
+        </w:rPr>
+        <w:t>表可知，残煤中</w:t>
+      </w:r>
+      <w:r>
+        <w:rPr>
+          <w:rFonts w:hint="eastAsia"/>
+          <w:i/>
+          <w:color w:val="FF0000"/>
+          <w:sz w:val="24"/>
+        </w:rPr>
+        <w:t>fal</w:t>
+      </w:r>
+      <w:r>
+        <w:rPr>
+          <w:rFonts w:hint="eastAsia"/>
+          <w:color w:val="FF0000"/>
+          <w:sz w:val="24"/>
+        </w:rPr>
+        <w:t>值为</w:t>
+      </w:r>
+      <w:r>
+        <w:rPr>
+          <w:rFonts w:hint="eastAsia"/>
+          <w:color w:val="FF0000"/>
+          <w:sz w:val="24"/>
+        </w:rPr>
+        <w:t>29.4%</w:t>
+      </w:r>
+      <w:r>
+        <w:rPr>
+          <w:rFonts w:hint="eastAsia"/>
+          <w:color w:val="FF0000"/>
+          <w:sz w:val="24"/>
+        </w:rPr>
+        <w:t>，沥青质中</w:t>
+      </w:r>
+      <w:r>
+        <w:rPr>
+          <w:rFonts w:hint="eastAsia"/>
+          <w:i/>
+          <w:color w:val="FF0000"/>
+          <w:sz w:val="24"/>
+        </w:rPr>
+        <w:t>fal</w:t>
+      </w:r>
+      <w:r>
+        <w:rPr>
+          <w:rFonts w:hint="eastAsia"/>
+          <w:color w:val="FF0000"/>
+          <w:sz w:val="24"/>
+        </w:rPr>
+        <w:t>值为</w:t>
+      </w:r>
+      <w:r>
+        <w:rPr>
+          <w:rFonts w:hint="eastAsia"/>
+          <w:color w:val="FF0000"/>
+          <w:sz w:val="24"/>
+        </w:rPr>
+        <w:t>30%</w:t>
+      </w:r>
+      <w:r>
+        <w:rPr>
+          <w:rFonts w:hint="eastAsia"/>
+          <w:color w:val="FF0000"/>
+          <w:sz w:val="24"/>
+        </w:rPr>
+        <w:t>，表明沥青质中脂肪烃含量高于残煤。</w:t>
+      </w:r>
+    </w:p>
+    <w:p>
+      <w:r>
+        <w:rPr>
+          <w:rFonts w:hint="eastAsia"/>
+          <w:color w:val="FF0000"/>
+          <w:sz w:val="24"/>
+        </w:rPr>
+        <w:t>综合以上分析得知，沥青质中脂肪烃含量高于残煤，两组分脂肪烃的主要存在形式为脂肪侧链和环烷烃，其中</w:t>
+      </w:r>
+      <w:r>
+        <w:rPr>
+          <w:rFonts w:hint="eastAsia"/>
+          <w:color w:val="FF0000"/>
+          <w:sz w:val="24"/>
+        </w:rPr>
+        <w:t>CH</w:t>
+      </w:r>
+      <w:r>
+        <w:rPr>
+          <w:rFonts w:hint="eastAsia"/>
+          <w:color w:val="FF0000"/>
+          <w:sz w:val="24"/>
+          <w:vertAlign w:val="subscript"/>
+        </w:rPr>
+        <w:t>2</w:t>
+      </w:r>
+      <w:r>
+        <w:rPr>
+          <w:rFonts w:hint="eastAsia"/>
+          <w:color w:val="FF0000"/>
+          <w:sz w:val="24"/>
+        </w:rPr>
+        <w:t>的含量最多，其次为甲基和次甲基。</w:t>
+      </w:r>
+    </w:p>
+    <w:p>
+      <w:pPr>
+        <w:spacing w:line="360" w:lineRule="auto"/>
+        <w:outlineLvl w:val="2"/>
+      </w:pPr>
+      <w:bookmarkStart w:id="17" w:name="_Toc715741"/>
+      <w:r>
+        <w:rPr>
+          <w:rFonts w:hint="eastAsia"/>
+        </w:rPr>
+        <w:t xml:space="preserve">3.2.3 </w:t>
+      </w:r>
+      <w:r>
+        <w:rPr>
+          <w:rFonts w:hint="eastAsia"/>
+        </w:rPr>
+        <w:t>杂原子结构</w:t>
       </w:r>
       <w:bookmarkEnd w:id="17"/>
     </w:p>
@@ -21651,152 +22113,113 @@
         <w:ind w:firstLineChars="200" w:firstLine="480"/>
         <w:jc w:val="left"/>
         <w:rPr>
-          <w:color w:val="FF0000"/>
+          <w:color w:val="000000" w:themeColor="text1"/>
           <w:sz w:val="24"/>
         </w:rPr>
       </w:pPr>
       <w:r>
         <w:rPr>
           <w:rFonts w:hint="eastAsia"/>
-          <w:color w:val="FF0000"/>
-          <w:sz w:val="24"/>
-        </w:rPr>
-        <w:t>煤中脂肪烃</w:t>
-      </w:r>
-      <w:r>
-        <w:rPr>
-          <w:rFonts w:hint="eastAsia"/>
-          <w:color w:val="FF0000"/>
-          <w:sz w:val="24"/>
-        </w:rPr>
-        <w:t>以</w:t>
-      </w:r>
-      <w:r>
-        <w:rPr>
-          <w:rFonts w:hint="eastAsia"/>
-          <w:color w:val="FF0000"/>
-          <w:sz w:val="24"/>
-        </w:rPr>
-        <w:t>烷基侧链、环烷烃和氢化芳环等</w:t>
-      </w:r>
-      <w:r>
-        <w:rPr>
-          <w:rFonts w:hint="eastAsia"/>
-          <w:color w:val="FF0000"/>
-          <w:sz w:val="24"/>
-        </w:rPr>
-        <w:t>形式</w:t>
-      </w:r>
-      <w:r>
-        <w:rPr>
-          <w:color w:val="FF0000"/>
-          <w:sz w:val="24"/>
-        </w:rPr>
-        <w:t>存在</w:t>
-      </w:r>
-      <w:r>
-        <w:rPr>
-          <w:rFonts w:hint="eastAsia"/>
-          <w:color w:val="FF0000"/>
-          <w:sz w:val="24"/>
-        </w:rPr>
-        <w:t>。碳含量为</w:t>
-      </w:r>
-      <w:r>
-        <w:rPr>
-          <w:rFonts w:hint="eastAsia"/>
-          <w:color w:val="FF0000"/>
-          <w:sz w:val="24"/>
-        </w:rPr>
-        <w:t>80.4%</w:t>
-      </w:r>
-      <w:r>
-        <w:rPr>
-          <w:rFonts w:hint="eastAsia"/>
-          <w:color w:val="FF0000"/>
-          <w:sz w:val="24"/>
-        </w:rPr>
-        <w:t>时，烷基侧链中含有的</w:t>
-      </w:r>
-      <w:r>
-        <w:rPr>
-          <w:rFonts w:hint="eastAsia"/>
-          <w:color w:val="FF0000"/>
-          <w:sz w:val="24"/>
-        </w:rPr>
-        <w:t>碳原子</w:t>
-      </w:r>
-      <w:r>
-        <w:rPr>
-          <w:rFonts w:hint="eastAsia"/>
-          <w:color w:val="FF0000"/>
-          <w:sz w:val="24"/>
-        </w:rPr>
-        <w:t>平均数目为</w:t>
-      </w:r>
-      <w:r>
-        <w:rPr>
-          <w:rFonts w:hint="eastAsia"/>
-          <w:color w:val="FF0000"/>
-          <w:sz w:val="24"/>
-        </w:rPr>
-        <w:t>2.2</w:t>
-      </w:r>
-      <w:r>
-        <w:rPr>
-          <w:rFonts w:hint="eastAsia"/>
-          <w:color w:val="FF0000"/>
-          <w:sz w:val="24"/>
-        </w:rPr>
-        <w:t>，碳含量为</w:t>
-      </w:r>
-      <w:r>
-        <w:rPr>
-          <w:rFonts w:hint="eastAsia"/>
-          <w:color w:val="FF0000"/>
-          <w:sz w:val="24"/>
-        </w:rPr>
-        <w:t>84.3%</w:t>
-      </w:r>
-      <w:r>
-        <w:rPr>
-          <w:rFonts w:hint="eastAsia"/>
-          <w:color w:val="FF0000"/>
-          <w:sz w:val="24"/>
-        </w:rPr>
-        <w:t>时，烷基侧链中含有的</w:t>
-      </w:r>
-      <w:r>
-        <w:rPr>
-          <w:rFonts w:hint="eastAsia"/>
-          <w:color w:val="FF0000"/>
-          <w:sz w:val="24"/>
-        </w:rPr>
-        <w:t>碳原子</w:t>
-      </w:r>
-      <w:r>
-        <w:rPr>
-          <w:rFonts w:hint="eastAsia"/>
-          <w:color w:val="FF0000"/>
-          <w:sz w:val="24"/>
-        </w:rPr>
-        <w:t>平均数目为</w:t>
-      </w:r>
-      <w:r>
-        <w:rPr>
-          <w:rFonts w:hint="eastAsia"/>
-          <w:color w:val="FF0000"/>
-          <w:sz w:val="24"/>
-        </w:rPr>
-        <w:t>1.8</w:t>
-      </w:r>
-      <w:r>
-        <w:rPr>
-          <w:rFonts w:hint="eastAsia"/>
-          <w:color w:val="FF0000"/>
-          <w:sz w:val="24"/>
-        </w:rPr>
-        <w:t>，烷基碳占碳原子总数的比例随着煤变质程度的增加而下降。</w:t>
+          <w:color w:val="000000" w:themeColor="text1"/>
+          <w:sz w:val="24"/>
+        </w:rPr>
+        <w:t>由芳香结构单元的类型和数量，得样品中芳香族碳原子的个数为</w:t>
+      </w:r>
+      <w:r>
+        <w:rPr>
+          <w:rFonts w:hint="eastAsia"/>
+          <w:color w:val="000000" w:themeColor="text1"/>
+          <w:sz w:val="24"/>
+        </w:rPr>
+        <w:t>117</w:t>
+      </w:r>
+      <w:r>
+        <w:rPr>
+          <w:rFonts w:hint="eastAsia"/>
+          <w:color w:val="000000" w:themeColor="text1"/>
+          <w:sz w:val="24"/>
+        </w:rPr>
+        <w:t>，再根据芳碳率计算得出模型中碳原子总数为</w:t>
+      </w:r>
+      <w:r>
+        <w:rPr>
+          <w:rFonts w:hint="eastAsia"/>
+          <w:color w:val="000000" w:themeColor="text1"/>
+          <w:sz w:val="24"/>
+        </w:rPr>
+        <w:t>174</w:t>
+      </w:r>
+      <w:r>
+        <w:rPr>
+          <w:rFonts w:hint="eastAsia"/>
+          <w:color w:val="000000" w:themeColor="text1"/>
+          <w:sz w:val="24"/>
+        </w:rPr>
+        <w:t>。而元素分析可以确定各元素原子个数比，从而计算出</w:t>
+      </w:r>
+      <w:r>
+        <w:rPr>
+          <w:rFonts w:hint="eastAsia"/>
+          <w:color w:val="000000" w:themeColor="text1"/>
+          <w:sz w:val="24"/>
+        </w:rPr>
+        <w:t>O</w:t>
+      </w:r>
+      <w:r>
+        <w:rPr>
+          <w:rFonts w:hint="eastAsia"/>
+          <w:color w:val="000000" w:themeColor="text1"/>
+          <w:sz w:val="24"/>
+        </w:rPr>
+        <w:t>、</w:t>
+      </w:r>
+      <w:r>
+        <w:rPr>
+          <w:rFonts w:hint="eastAsia"/>
+          <w:color w:val="000000" w:themeColor="text1"/>
+          <w:sz w:val="24"/>
+        </w:rPr>
+        <w:t>N</w:t>
+      </w:r>
+      <w:r>
+        <w:rPr>
+          <w:rFonts w:hint="eastAsia"/>
+          <w:color w:val="000000" w:themeColor="text1"/>
+          <w:sz w:val="24"/>
+        </w:rPr>
+        <w:t>原子个数分别为</w:t>
+      </w:r>
+      <w:r>
+        <w:rPr>
+          <w:rFonts w:hint="eastAsia"/>
+          <w:color w:val="000000" w:themeColor="text1"/>
+          <w:sz w:val="24"/>
+        </w:rPr>
+        <w:t>5</w:t>
+      </w:r>
+      <w:r>
+        <w:rPr>
+          <w:rFonts w:hint="eastAsia"/>
+          <w:color w:val="000000" w:themeColor="text1"/>
+          <w:sz w:val="24"/>
+        </w:rPr>
+        <w:t>、</w:t>
+      </w:r>
+      <w:r>
+        <w:rPr>
+          <w:rFonts w:hint="eastAsia"/>
+          <w:color w:val="000000" w:themeColor="text1"/>
+          <w:sz w:val="24"/>
+        </w:rPr>
+        <w:t>2</w:t>
+      </w:r>
+      <w:r>
+        <w:rPr>
+          <w:rFonts w:hint="eastAsia"/>
+          <w:color w:val="000000" w:themeColor="text1"/>
+          <w:sz w:val="24"/>
+        </w:rPr>
+        <w:t>。</w:t>
       </w:r>
     </w:p>
     <w:p>
@@ -21815,33 +22238,23 @@
           <w:color w:val="FF0000"/>
           <w:sz w:val="24"/>
         </w:rPr>
-        <w:t>700~900cm</w:t>
-      </w:r>
-      <w:r>
-        <w:rPr>
-          <w:rFonts w:hint="eastAsia"/>
-          <w:color w:val="FF0000"/>
-          <w:sz w:val="24"/>
-          <w:vertAlign w:val="superscript"/>
-        </w:rPr>
-        <w:t>-1</w:t>
-      </w:r>
-      <w:r>
-        <w:rPr>
-          <w:rFonts w:hint="eastAsia"/>
-          <w:color w:val="FF0000"/>
-          <w:sz w:val="24"/>
-        </w:rPr>
-        <w:t>段分峰结果显示残煤芳香环以二取代方式为主，其次是三取代和五取代方式；而沥青质中五取代和三取代方式占主导地位，二取代方式含量较</w:t>
-      </w:r>
-      <w:r>
-        <w:rPr>
-          <w:rFonts w:hint="eastAsia"/>
-          <w:color w:val="FF0000"/>
-          <w:sz w:val="24"/>
-        </w:rPr>
-        <w:lastRenderedPageBreak/>
-        <w:t>少，表明沥青质中芳香结构中连接有更多的甲基和亚甲基。</w:t>
+        <w:t>（</w:t>
+      </w:r>
+      <w:r>
+        <w:rPr>
+          <w:rFonts w:hint="eastAsia"/>
+          <w:color w:val="FF0000"/>
+          <w:sz w:val="24"/>
+        </w:rPr>
+        <w:t>1</w:t>
+      </w:r>
+      <w:r>
+        <w:rPr>
+          <w:rFonts w:hint="eastAsia"/>
+          <w:color w:val="FF0000"/>
+          <w:sz w:val="24"/>
+        </w:rPr>
+        <w:t>）氧原子</w:t>
       </w:r>
     </w:p>
     <w:p>
@@ -21860,74 +22273,43 @@
           <w:color w:val="FF0000"/>
           <w:sz w:val="24"/>
         </w:rPr>
-        <w:t>2800~3000cm</w:t>
-      </w:r>
-      <w:r>
-        <w:rPr>
-          <w:rFonts w:hint="eastAsia"/>
-          <w:color w:val="FF0000"/>
+        <w:t>煤中含氧官能团包括羧基、羰基、羟基、甲氧基和醚氧键五种形式，中等变质程度焦煤中已不含有甲氧基和羧基，因此结构模型中不再添加甲氧基和羧基。羰基和羟基则存在于从泥炭至烟煤的整个变质过程</w:t>
+      </w:r>
+      <w:r>
+        <w:rPr>
+          <w:color w:val="FF0000"/>
+          <w:kern w:val="0"/>
           <w:sz w:val="24"/>
           <w:vertAlign w:val="superscript"/>
         </w:rPr>
-        <w:t>-1</w:t>
-      </w:r>
-      <w:r>
-        <w:rPr>
-          <w:rFonts w:hint="eastAsia"/>
-          <w:color w:val="FF0000"/>
-          <w:sz w:val="24"/>
-        </w:rPr>
-        <w:t>波段分峰模拟显示残煤中脂肪烃的主要为</w:t>
-      </w:r>
-      <w:r>
-        <w:rPr>
-          <w:rFonts w:hint="eastAsia"/>
-          <w:color w:val="FF0000"/>
-          <w:sz w:val="24"/>
-        </w:rPr>
-        <w:t>CH</w:t>
-      </w:r>
-      <w:r>
-        <w:rPr>
-          <w:rFonts w:hint="eastAsia"/>
-          <w:color w:val="FF0000"/>
-          <w:sz w:val="24"/>
-          <w:vertAlign w:val="subscript"/>
-        </w:rPr>
-        <w:t>2</w:t>
-      </w:r>
-      <w:r>
-        <w:rPr>
-          <w:rFonts w:hint="eastAsia"/>
-          <w:color w:val="FF0000"/>
-          <w:sz w:val="24"/>
-        </w:rPr>
-        <w:t>，其次为甲基，次甲基含量最少；沥青质中亚甲基</w:t>
-      </w:r>
-      <w:r>
-        <w:rPr>
-          <w:rFonts w:hint="eastAsia"/>
-          <w:color w:val="FF0000"/>
-          <w:sz w:val="24"/>
-        </w:rPr>
-        <w:t>CH</w:t>
-      </w:r>
-      <w:r>
-        <w:rPr>
-          <w:rFonts w:hint="eastAsia"/>
-          <w:color w:val="FF0000"/>
-          <w:sz w:val="24"/>
-          <w:vertAlign w:val="subscript"/>
-        </w:rPr>
-        <w:t>2</w:t>
-      </w:r>
-      <w:r>
-        <w:rPr>
-          <w:rFonts w:hint="eastAsia"/>
-          <w:color w:val="FF0000"/>
-          <w:sz w:val="24"/>
-        </w:rPr>
-        <w:t>也占据主导地位，且亚甲基的含量高于沥青质。</w:t>
+        <w:t>[</w:t>
+      </w:r>
+      <w:r>
+        <w:rPr>
+          <w:rFonts w:hint="eastAsia"/>
+          <w:color w:val="FF0000"/>
+          <w:kern w:val="0"/>
+          <w:sz w:val="24"/>
+          <w:vertAlign w:val="superscript"/>
+        </w:rPr>
+        <w:t>65</w:t>
+      </w:r>
+      <w:r>
+        <w:rPr>
+          <w:color w:val="FF0000"/>
+          <w:kern w:val="0"/>
+          <w:sz w:val="24"/>
+          <w:vertAlign w:val="superscript"/>
+        </w:rPr>
+        <w:t>]</w:t>
+      </w:r>
+      <w:r>
+        <w:rPr>
+          <w:rFonts w:hint="eastAsia"/>
+          <w:color w:val="FF0000"/>
+          <w:sz w:val="24"/>
+        </w:rPr>
+        <w:t>。</w:t>
       </w:r>
     </w:p>
     <w:p>
@@ -21946,15 +22328,279 @@
           <w:color w:val="FF0000"/>
           <w:sz w:val="24"/>
         </w:rPr>
-        <w:t>脂肪烃结构形式的确定还需要结合</w:t>
-      </w:r>
-      <w:r>
-        <w:rPr>
-          <w:rFonts w:hint="eastAsia"/>
-          <w:color w:val="FF0000"/>
+        <w:t>残煤和沥青质氧原子主要存在形式为</w:t>
+      </w:r>
+      <w:r>
+        <w:rPr>
+          <w:rFonts w:hint="eastAsia"/>
+          <w:color w:val="FF0000"/>
+          <w:sz w:val="24"/>
+        </w:rPr>
+        <w:t>C-O</w:t>
+      </w:r>
+      <w:r>
+        <w:rPr>
+          <w:rFonts w:hint="eastAsia"/>
+          <w:color w:val="FF0000"/>
+          <w:sz w:val="24"/>
+        </w:rPr>
+        <w:t>和</w:t>
+      </w:r>
+      <w:r>
+        <w:rPr>
+          <w:rFonts w:hint="eastAsia"/>
+          <w:color w:val="FF0000"/>
+          <w:sz w:val="24"/>
+        </w:rPr>
+        <w:t>C=O</w:t>
+      </w:r>
+      <w:r>
+        <w:rPr>
+          <w:rFonts w:hint="eastAsia"/>
+          <w:color w:val="FF0000"/>
+          <w:sz w:val="24"/>
+        </w:rPr>
+        <w:t>，并且含有少量的无机氧和吸附氧。对于</w:t>
+      </w:r>
+      <w:r>
+        <w:rPr>
+          <w:rFonts w:hint="eastAsia"/>
+          <w:color w:val="FF0000"/>
+          <w:sz w:val="24"/>
+        </w:rPr>
+        <w:t>531eV</w:t>
+      </w:r>
+      <w:r>
+        <w:rPr>
+          <w:rFonts w:hint="eastAsia"/>
+          <w:color w:val="FF0000"/>
+          <w:sz w:val="24"/>
+        </w:rPr>
+        <w:t>和</w:t>
+      </w:r>
+      <w:r>
+        <w:rPr>
+          <w:rFonts w:hint="eastAsia"/>
+          <w:color w:val="FF0000"/>
+          <w:sz w:val="24"/>
+        </w:rPr>
+        <w:t>533eV</w:t>
+      </w:r>
+      <w:r>
+        <w:rPr>
+          <w:rFonts w:hint="eastAsia"/>
+          <w:color w:val="FF0000"/>
+          <w:sz w:val="24"/>
+        </w:rPr>
+        <w:t>的官能团归属有不同的观点，有文献</w:t>
+      </w:r>
+      <w:r>
+        <w:rPr>
+          <w:color w:val="FF0000"/>
+          <w:kern w:val="0"/>
           <w:sz w:val="24"/>
           <w:vertAlign w:val="superscript"/>
         </w:rPr>
+        <w:t>[</w:t>
+      </w:r>
+      <w:r>
+        <w:rPr>
+          <w:rFonts w:hint="eastAsia"/>
+          <w:color w:val="FF0000"/>
+          <w:kern w:val="0"/>
+          <w:sz w:val="24"/>
+          <w:vertAlign w:val="superscript"/>
+        </w:rPr>
+        <w:t>66</w:t>
+      </w:r>
+      <w:r>
+        <w:rPr>
+          <w:color w:val="FF0000"/>
+          <w:kern w:val="0"/>
+          <w:sz w:val="24"/>
+          <w:vertAlign w:val="superscript"/>
+        </w:rPr>
+        <w:t>]</w:t>
+      </w:r>
+      <w:r>
+        <w:rPr>
+          <w:rFonts w:hint="eastAsia"/>
+          <w:color w:val="FF0000"/>
+          <w:sz w:val="24"/>
+        </w:rPr>
+        <w:t>认为</w:t>
+      </w:r>
+      <w:r>
+        <w:rPr>
+          <w:rFonts w:hint="eastAsia"/>
+          <w:color w:val="FF0000"/>
+          <w:sz w:val="24"/>
+        </w:rPr>
+        <w:t>531ev</w:t>
+      </w:r>
+      <w:r>
+        <w:rPr>
+          <w:rFonts w:hint="eastAsia"/>
+          <w:color w:val="FF0000"/>
+          <w:sz w:val="24"/>
+        </w:rPr>
+        <w:t>和</w:t>
+      </w:r>
+      <w:r>
+        <w:rPr>
+          <w:rFonts w:hint="eastAsia"/>
+          <w:color w:val="FF0000"/>
+          <w:sz w:val="24"/>
+        </w:rPr>
+        <w:t>533ev</w:t>
+      </w:r>
+      <w:r>
+        <w:rPr>
+          <w:rFonts w:hint="eastAsia"/>
+          <w:color w:val="FF0000"/>
+          <w:sz w:val="24"/>
+        </w:rPr>
+        <w:t>属于</w:t>
+      </w:r>
+      <w:r>
+        <w:rPr>
+          <w:rFonts w:hint="eastAsia"/>
+          <w:color w:val="FF0000"/>
+          <w:sz w:val="24"/>
+        </w:rPr>
+        <w:t>C-O</w:t>
+      </w:r>
+      <w:r>
+        <w:rPr>
+          <w:rFonts w:hint="eastAsia"/>
+          <w:color w:val="FF0000"/>
+          <w:sz w:val="24"/>
+        </w:rPr>
+        <w:t>和</w:t>
+      </w:r>
+      <w:r>
+        <w:rPr>
+          <w:rFonts w:hint="eastAsia"/>
+          <w:color w:val="FF0000"/>
+          <w:sz w:val="24"/>
+        </w:rPr>
+        <w:t>C=O,</w:t>
+      </w:r>
+      <w:r>
+        <w:rPr>
+          <w:rFonts w:hint="eastAsia"/>
+          <w:color w:val="FF0000"/>
+          <w:sz w:val="24"/>
+        </w:rPr>
+        <w:t>也有文献</w:t>
+      </w:r>
+      <w:r>
+        <w:rPr>
+          <w:color w:val="FF0000"/>
+          <w:kern w:val="0"/>
+          <w:sz w:val="24"/>
+          <w:vertAlign w:val="superscript"/>
+        </w:rPr>
+        <w:t>[</w:t>
+      </w:r>
+      <w:r>
+        <w:rPr>
+          <w:rFonts w:hint="eastAsia"/>
+          <w:color w:val="FF0000"/>
+          <w:kern w:val="0"/>
+          <w:sz w:val="24"/>
+          <w:vertAlign w:val="superscript"/>
+        </w:rPr>
+        <w:t>67</w:t>
+      </w:r>
+      <w:r>
+        <w:rPr>
+          <w:color w:val="FF0000"/>
+          <w:kern w:val="0"/>
+          <w:sz w:val="24"/>
+          <w:vertAlign w:val="superscript"/>
+        </w:rPr>
+        <w:t>]</w:t>
+      </w:r>
+      <w:r>
+        <w:rPr>
+          <w:rFonts w:hint="eastAsia"/>
+          <w:color w:val="FF0000"/>
+          <w:sz w:val="24"/>
+        </w:rPr>
+        <w:t>认为</w:t>
+      </w:r>
+      <w:r>
+        <w:rPr>
+          <w:rFonts w:hint="eastAsia"/>
+          <w:color w:val="FF0000"/>
+          <w:sz w:val="24"/>
+        </w:rPr>
+        <w:t>531ev</w:t>
+      </w:r>
+      <w:r>
+        <w:rPr>
+          <w:rFonts w:hint="eastAsia"/>
+          <w:color w:val="FF0000"/>
+          <w:sz w:val="24"/>
+        </w:rPr>
+        <w:t>和</w:t>
+      </w:r>
+      <w:r>
+        <w:rPr>
+          <w:rFonts w:hint="eastAsia"/>
+          <w:color w:val="FF0000"/>
+          <w:sz w:val="24"/>
+        </w:rPr>
+        <w:t>533ev</w:t>
+      </w:r>
+      <w:r>
+        <w:rPr>
+          <w:rFonts w:hint="eastAsia"/>
+          <w:color w:val="FF0000"/>
+          <w:sz w:val="24"/>
+        </w:rPr>
+        <w:t>归属于</w:t>
+      </w:r>
+      <w:r>
+        <w:rPr>
+          <w:rFonts w:hint="eastAsia"/>
+          <w:color w:val="FF0000"/>
+          <w:sz w:val="24"/>
+        </w:rPr>
+        <w:t>C=O</w:t>
+      </w:r>
+      <w:r>
+        <w:rPr>
+          <w:rFonts w:hint="eastAsia"/>
+          <w:color w:val="FF0000"/>
+          <w:sz w:val="24"/>
+        </w:rPr>
+        <w:t>和</w:t>
+      </w:r>
+      <w:r>
+        <w:rPr>
+          <w:rFonts w:hint="eastAsia"/>
+          <w:color w:val="FF0000"/>
+          <w:sz w:val="24"/>
+        </w:rPr>
+        <w:t>C-O</w:t>
+      </w:r>
+      <w:r>
+        <w:rPr>
+          <w:rFonts w:hint="eastAsia"/>
+          <w:color w:val="FF0000"/>
+          <w:sz w:val="24"/>
+        </w:rPr>
+        <w:t>，本文持与前者一样的观点，在</w:t>
+      </w:r>
+      <w:r>
+        <w:rPr>
+          <w:rFonts w:hint="eastAsia"/>
+          <w:color w:val="FF0000"/>
+          <w:sz w:val="24"/>
+          <w:vertAlign w:val="superscript"/>
+        </w:rPr>
         <w:t>13</w:t>
       </w:r>
       <w:r>
@@ -21971,124 +22617,466 @@
           <w:color w:val="FF0000"/>
           <w:sz w:val="24"/>
         </w:rPr>
-        <w:t>碳核磁共振测试结果，由表</w:t>
-      </w:r>
-      <w:r>
-        <w:rPr>
-          <w:rFonts w:hint="eastAsia"/>
-          <w:color w:val="FF0000"/>
-          <w:sz w:val="24"/>
-        </w:rPr>
-        <w:t>3-13</w:t>
-      </w:r>
-      <w:r>
-        <w:rPr>
-          <w:rFonts w:hint="eastAsia"/>
-          <w:color w:val="FF0000"/>
-          <w:sz w:val="24"/>
-        </w:rPr>
-        <w:t>表可知，残煤中</w:t>
-      </w:r>
-      <w:r>
-        <w:rPr>
-          <w:rFonts w:hint="eastAsia"/>
-          <w:i/>
-          <w:color w:val="FF0000"/>
-          <w:sz w:val="24"/>
-        </w:rPr>
-        <w:t>fal</w:t>
-      </w:r>
-      <w:r>
-        <w:rPr>
-          <w:rFonts w:hint="eastAsia"/>
-          <w:color w:val="FF0000"/>
-          <w:sz w:val="24"/>
-        </w:rPr>
-        <w:t>值为</w:t>
-      </w:r>
-      <w:r>
-        <w:rPr>
-          <w:rFonts w:hint="eastAsia"/>
-          <w:color w:val="FF0000"/>
-          <w:sz w:val="24"/>
-        </w:rPr>
-        <w:t>29.4%</w:t>
-      </w:r>
-      <w:r>
-        <w:rPr>
-          <w:rFonts w:hint="eastAsia"/>
-          <w:color w:val="FF0000"/>
-          <w:sz w:val="24"/>
-        </w:rPr>
-        <w:t>，沥青质中</w:t>
-      </w:r>
-      <w:r>
-        <w:rPr>
-          <w:rFonts w:hint="eastAsia"/>
-          <w:i/>
-          <w:color w:val="FF0000"/>
-          <w:sz w:val="24"/>
-        </w:rPr>
-        <w:t>fal</w:t>
-      </w:r>
-      <w:r>
-        <w:rPr>
-          <w:rFonts w:hint="eastAsia"/>
-          <w:color w:val="FF0000"/>
-          <w:sz w:val="24"/>
-        </w:rPr>
-        <w:t>值为</w:t>
-      </w:r>
-      <w:r>
-        <w:rPr>
-          <w:rFonts w:hint="eastAsia"/>
-          <w:color w:val="FF0000"/>
-          <w:sz w:val="24"/>
-        </w:rPr>
-        <w:t>30%</w:t>
-      </w:r>
-      <w:r>
-        <w:rPr>
-          <w:rFonts w:hint="eastAsia"/>
-          <w:color w:val="FF0000"/>
-          <w:sz w:val="24"/>
-        </w:rPr>
-        <w:t>，表明沥青质中脂肪烃含量高于残煤。</w:t>
+        <w:t>核磁图谱中</w:t>
+      </w:r>
+      <w:r>
+        <w:rPr>
+          <w:rFonts w:hint="eastAsia"/>
+          <w:color w:val="FF0000"/>
+          <w:sz w:val="24"/>
+        </w:rPr>
+        <w:t>60~90ppm</w:t>
+      </w:r>
+      <w:r>
+        <w:rPr>
+          <w:rFonts w:hint="eastAsia"/>
+          <w:color w:val="FF0000"/>
+          <w:sz w:val="24"/>
+        </w:rPr>
+        <w:t>的氧接脂肪烃部分并没有明显的吸收峰，说明样品中醚氧键的含量很少，而在</w:t>
+      </w:r>
+      <w:r>
+        <w:rPr>
+          <w:rFonts w:hint="eastAsia"/>
+          <w:color w:val="FF0000"/>
+          <w:sz w:val="24"/>
+        </w:rPr>
+        <w:t>190~220ppm</w:t>
+      </w:r>
+      <w:r>
+        <w:rPr>
+          <w:rFonts w:hint="eastAsia"/>
+          <w:color w:val="FF0000"/>
+          <w:sz w:val="24"/>
+        </w:rPr>
+        <w:t>的羰基碳峰强度很大，说明羰基的含量比较高。由</w:t>
+      </w:r>
+      <w:r>
+        <w:rPr>
+          <w:rFonts w:hint="eastAsia"/>
+          <w:color w:val="FF0000"/>
+          <w:sz w:val="24"/>
+        </w:rPr>
+        <w:t>XPS</w:t>
+      </w:r>
+      <w:r>
+        <w:rPr>
+          <w:rFonts w:hint="eastAsia"/>
+          <w:color w:val="FF0000"/>
+          <w:sz w:val="24"/>
+        </w:rPr>
+        <w:t>分峰归属得出两种组分中</w:t>
+      </w:r>
+      <w:r>
+        <w:rPr>
+          <w:rFonts w:hint="eastAsia"/>
+          <w:color w:val="FF0000"/>
+          <w:sz w:val="24"/>
+        </w:rPr>
+        <w:t>C=O</w:t>
+      </w:r>
+      <w:r>
+        <w:rPr>
+          <w:rFonts w:hint="eastAsia"/>
+          <w:color w:val="FF0000"/>
+          <w:sz w:val="24"/>
+        </w:rPr>
+        <w:t>和</w:t>
+      </w:r>
+      <w:r>
+        <w:rPr>
+          <w:rFonts w:hint="eastAsia"/>
+          <w:color w:val="FF0000"/>
+          <w:sz w:val="24"/>
+        </w:rPr>
+        <w:t>C-O</w:t>
+      </w:r>
+      <w:r>
+        <w:rPr>
+          <w:rFonts w:hint="eastAsia"/>
+          <w:color w:val="FF0000"/>
+          <w:sz w:val="24"/>
+        </w:rPr>
+        <w:t>的含量之比为</w:t>
+      </w:r>
+      <w:r>
+        <w:rPr>
+          <w:rFonts w:hint="eastAsia"/>
+          <w:color w:val="FF0000"/>
+          <w:sz w:val="24"/>
+        </w:rPr>
+        <w:t>5</w:t>
+      </w:r>
+      <w:r>
+        <w:rPr>
+          <w:rFonts w:ascii="宋体" w:hAnsi="宋体" w:hint="eastAsia"/>
+          <w:color w:val="FF0000"/>
+          <w:sz w:val="24"/>
+        </w:rPr>
+        <w:t>:</w:t>
+      </w:r>
+      <w:r>
+        <w:rPr>
+          <w:rFonts w:hint="eastAsia"/>
+          <w:color w:val="FF0000"/>
+          <w:sz w:val="24"/>
+        </w:rPr>
+        <w:t>1</w:t>
+      </w:r>
+      <w:r>
+        <w:rPr>
+          <w:rFonts w:hint="eastAsia"/>
+          <w:color w:val="FF0000"/>
+          <w:sz w:val="24"/>
+        </w:rPr>
+        <w:t>和</w:t>
+      </w:r>
+      <w:r>
+        <w:rPr>
+          <w:rFonts w:hint="eastAsia"/>
+          <w:color w:val="FF0000"/>
+          <w:sz w:val="24"/>
+        </w:rPr>
+        <w:t>5:2</w:t>
+      </w:r>
+      <w:r>
+        <w:rPr>
+          <w:rFonts w:hint="eastAsia"/>
+          <w:color w:val="FF0000"/>
+          <w:sz w:val="24"/>
+        </w:rPr>
+        <w:t>，因此在残煤模型中添加</w:t>
+      </w:r>
+      <w:r>
+        <w:rPr>
+          <w:rFonts w:hint="eastAsia"/>
+          <w:color w:val="FF0000"/>
+          <w:sz w:val="24"/>
+        </w:rPr>
+        <w:t>1</w:t>
+      </w:r>
+      <w:r>
+        <w:rPr>
+          <w:rFonts w:hint="eastAsia"/>
+          <w:color w:val="FF0000"/>
+          <w:sz w:val="24"/>
+        </w:rPr>
+        <w:t>个酚羟基和</w:t>
+      </w:r>
+      <w:r>
+        <w:rPr>
+          <w:rFonts w:hint="eastAsia"/>
+          <w:color w:val="FF0000"/>
+          <w:sz w:val="24"/>
+        </w:rPr>
+        <w:t>5</w:t>
+      </w:r>
+      <w:r>
+        <w:rPr>
+          <w:rFonts w:hint="eastAsia"/>
+          <w:color w:val="FF0000"/>
+          <w:sz w:val="24"/>
+        </w:rPr>
+        <w:t>个羰基，在沥青质模型中添加</w:t>
+      </w:r>
+      <w:r>
+        <w:rPr>
+          <w:rFonts w:hint="eastAsia"/>
+          <w:color w:val="FF0000"/>
+          <w:sz w:val="24"/>
+        </w:rPr>
+        <w:t>1</w:t>
+      </w:r>
+      <w:r>
+        <w:rPr>
+          <w:rFonts w:hint="eastAsia"/>
+          <w:color w:val="FF0000"/>
+          <w:sz w:val="24"/>
+        </w:rPr>
+        <w:t>个醚氧键、</w:t>
+      </w:r>
+      <w:r>
+        <w:rPr>
+          <w:rFonts w:hint="eastAsia"/>
+          <w:color w:val="FF0000"/>
+          <w:sz w:val="24"/>
+        </w:rPr>
+        <w:t>1</w:t>
+      </w:r>
+      <w:r>
+        <w:rPr>
+          <w:rFonts w:hint="eastAsia"/>
+          <w:color w:val="FF0000"/>
+          <w:sz w:val="24"/>
+        </w:rPr>
+        <w:t>个酚羟基和</w:t>
+      </w:r>
+      <w:r>
+        <w:rPr>
+          <w:rFonts w:hint="eastAsia"/>
+          <w:color w:val="FF0000"/>
+          <w:sz w:val="24"/>
+        </w:rPr>
+        <w:t>4</w:t>
+      </w:r>
+      <w:r>
+        <w:rPr>
+          <w:rFonts w:hint="eastAsia"/>
+          <w:color w:val="FF0000"/>
+          <w:sz w:val="24"/>
+        </w:rPr>
+        <w:t>个羰基。</w:t>
       </w:r>
     </w:p>
     <w:p>
-      <w:r>
-        <w:rPr>
-          <w:rFonts w:hint="eastAsia"/>
-          <w:color w:val="FF0000"/>
-          <w:sz w:val="24"/>
-        </w:rPr>
-        <w:t>综合以上分析得知，沥青质中脂肪烃含量高于残煤，两组分脂肪烃的主要存在形式为脂肪侧链和环烷烃，其中</w:t>
-      </w:r>
-      <w:r>
-        <w:rPr>
-          <w:rFonts w:hint="eastAsia"/>
-          <w:color w:val="FF0000"/>
-          <w:sz w:val="24"/>
-        </w:rPr>
-        <w:t>CH</w:t>
-      </w:r>
-      <w:r>
-        <w:rPr>
-          <w:rFonts w:hint="eastAsia"/>
-          <w:color w:val="FF0000"/>
-          <w:sz w:val="24"/>
-          <w:vertAlign w:val="subscript"/>
+      <w:pPr>
+        <w:spacing w:line="360" w:lineRule="auto"/>
+        <w:ind w:firstLineChars="200" w:firstLine="480"/>
+        <w:jc w:val="left"/>
+        <w:rPr>
+          <w:color w:val="000000" w:themeColor="text1"/>
+          <w:sz w:val="24"/>
+        </w:rPr>
+      </w:pPr>
+      <w:r>
+        <w:rPr>
+          <w:rFonts w:hint="eastAsia"/>
+          <w:color w:val="000000" w:themeColor="text1"/>
+          <w:sz w:val="24"/>
+        </w:rPr>
+        <w:t>（</w:t>
+      </w:r>
+      <w:r>
+        <w:rPr>
+          <w:rFonts w:hint="eastAsia"/>
+          <w:color w:val="000000" w:themeColor="text1"/>
+          <w:sz w:val="24"/>
         </w:rPr>
         <w:t>2</w:t>
       </w:r>
       <w:r>
         <w:rPr>
           <w:rFonts w:hint="eastAsia"/>
-          <w:color w:val="FF0000"/>
-          <w:sz w:val="24"/>
-        </w:rPr>
-        <w:t>的含量最多，其次为甲基和次甲基。</w:t>
+          <w:color w:val="000000" w:themeColor="text1"/>
+          <w:sz w:val="24"/>
+        </w:rPr>
+        <w:t>）氮原子</w:t>
+      </w:r>
+    </w:p>
+    <w:p>
+      <w:pPr>
+        <w:spacing w:line="360" w:lineRule="auto"/>
+        <w:ind w:firstLineChars="200" w:firstLine="480"/>
+        <w:jc w:val="left"/>
+        <w:rPr>
+          <w:color w:val="000000" w:themeColor="text1"/>
+          <w:sz w:val="24"/>
+        </w:rPr>
+      </w:pPr>
+      <w:r>
+        <w:rPr>
+          <w:rFonts w:hint="eastAsia"/>
+          <w:color w:val="000000" w:themeColor="text1"/>
+          <w:sz w:val="24"/>
+        </w:rPr>
+        <w:t>残煤和沥青质中</w:t>
+      </w:r>
+      <w:r>
+        <w:rPr>
+          <w:rFonts w:hint="eastAsia"/>
+          <w:color w:val="000000" w:themeColor="text1"/>
+          <w:sz w:val="24"/>
+        </w:rPr>
+        <w:t>N</w:t>
+      </w:r>
+      <w:r>
+        <w:rPr>
+          <w:rFonts w:hint="eastAsia"/>
+          <w:color w:val="000000" w:themeColor="text1"/>
+          <w:sz w:val="24"/>
+        </w:rPr>
+        <w:t>元素主要存在形式为吡啶型氮和吡咯型氮。其中吡咯型氮和吡啶型氮含量比值约为</w:t>
+      </w:r>
+      <w:r>
+        <w:rPr>
+          <w:rFonts w:hint="eastAsia"/>
+          <w:color w:val="000000" w:themeColor="text1"/>
+          <w:sz w:val="24"/>
+        </w:rPr>
+        <w:t>1:1</w:t>
+      </w:r>
+      <w:r>
+        <w:rPr>
+          <w:rFonts w:hint="eastAsia"/>
+          <w:color w:val="000000" w:themeColor="text1"/>
+          <w:sz w:val="24"/>
+        </w:rPr>
+        <w:t>，经计算残煤和沥青质模型中氮原子个数均为</w:t>
+      </w:r>
+      <w:r>
+        <w:rPr>
+          <w:rFonts w:hint="eastAsia"/>
+          <w:color w:val="000000" w:themeColor="text1"/>
+          <w:sz w:val="24"/>
+        </w:rPr>
+        <w:t>2</w:t>
+      </w:r>
+      <w:r>
+        <w:rPr>
+          <w:rFonts w:hint="eastAsia"/>
+          <w:color w:val="000000" w:themeColor="text1"/>
+          <w:sz w:val="24"/>
+        </w:rPr>
+        <w:t>，因此模型中均添加了</w:t>
+      </w:r>
+      <w:r>
+        <w:rPr>
+          <w:rFonts w:hint="eastAsia"/>
+          <w:color w:val="000000" w:themeColor="text1"/>
+          <w:sz w:val="24"/>
+        </w:rPr>
+        <w:t>1</w:t>
+      </w:r>
+      <w:r>
+        <w:rPr>
+          <w:rFonts w:hint="eastAsia"/>
+          <w:color w:val="000000" w:themeColor="text1"/>
+          <w:sz w:val="24"/>
+        </w:rPr>
+        <w:t>个吡咯环和</w:t>
+      </w:r>
+      <w:r>
+        <w:rPr>
+          <w:rFonts w:hint="eastAsia"/>
+          <w:color w:val="000000" w:themeColor="text1"/>
+          <w:sz w:val="24"/>
+        </w:rPr>
+        <w:t>1</w:t>
+      </w:r>
+      <w:r>
+        <w:rPr>
+          <w:rFonts w:hint="eastAsia"/>
+          <w:color w:val="000000" w:themeColor="text1"/>
+          <w:sz w:val="24"/>
+        </w:rPr>
+        <w:t>个吡啶环。</w:t>
+      </w:r>
+    </w:p>
+    <w:p>
+      <w:pPr>
+        <w:spacing w:line="360" w:lineRule="auto"/>
+        <w:ind w:firstLineChars="200" w:firstLine="480"/>
+        <w:jc w:val="left"/>
+        <w:rPr>
+          <w:color w:val="000000" w:themeColor="text1"/>
+          <w:sz w:val="24"/>
+        </w:rPr>
+      </w:pPr>
+      <w:r>
+        <w:rPr>
+          <w:rFonts w:hint="eastAsia"/>
+          <w:color w:val="000000" w:themeColor="text1"/>
+          <w:sz w:val="24"/>
+        </w:rPr>
+        <w:t>（</w:t>
+      </w:r>
+      <w:r>
+        <w:rPr>
+          <w:rFonts w:hint="eastAsia"/>
+          <w:color w:val="000000" w:themeColor="text1"/>
+          <w:sz w:val="24"/>
+        </w:rPr>
+        <w:t>3</w:t>
+      </w:r>
+      <w:r>
+        <w:rPr>
+          <w:rFonts w:hint="eastAsia"/>
+          <w:color w:val="000000" w:themeColor="text1"/>
+          <w:sz w:val="24"/>
+        </w:rPr>
+        <w:t>）硫原子</w:t>
+      </w:r>
+    </w:p>
+    <w:p>
+      <w:pPr>
+        <w:spacing w:line="360" w:lineRule="auto"/>
+        <w:ind w:firstLineChars="200" w:firstLine="480"/>
+        <w:rPr>
+          <w:color w:val="000000" w:themeColor="text1"/>
+        </w:rPr>
+      </w:pPr>
+      <w:r>
+        <w:rPr>
+          <w:rFonts w:hint="eastAsia"/>
+          <w:color w:val="000000" w:themeColor="text1"/>
+          <w:sz w:val="24"/>
+        </w:rPr>
+        <w:lastRenderedPageBreak/>
+        <w:t>由样品的元素分析知在样品中的含量较低为</w:t>
+      </w:r>
+      <w:r>
+        <w:rPr>
+          <w:rFonts w:hint="eastAsia"/>
+          <w:color w:val="000000" w:themeColor="text1"/>
+          <w:sz w:val="24"/>
+        </w:rPr>
+        <w:t>0.57%</w:t>
+      </w:r>
+      <w:r>
+        <w:rPr>
+          <w:rFonts w:hint="eastAsia"/>
+          <w:color w:val="000000" w:themeColor="text1"/>
+          <w:sz w:val="24"/>
+        </w:rPr>
+        <w:t>，煤中硫元素的赋存形式有无机硫和有机硫，有机硫主要以硫醚和杂环醚的形式存在，在褐煤中的有机硫的存在形式为硫醇和脂肪硫醚，在烟煤中的存在形式是噻吩环。由碳原子总数计算出硫原子的个数小于</w:t>
+      </w:r>
+      <w:r>
+        <w:rPr>
+          <w:rFonts w:hint="eastAsia"/>
+          <w:color w:val="000000" w:themeColor="text1"/>
+          <w:sz w:val="24"/>
+        </w:rPr>
+        <w:t>1</w:t>
+      </w:r>
+      <w:r>
+        <w:rPr>
+          <w:rFonts w:hint="eastAsia"/>
+          <w:color w:val="000000" w:themeColor="text1"/>
+          <w:sz w:val="24"/>
+        </w:rPr>
+        <w:t>，又考虑到构建过程中</w:t>
+      </w:r>
+      <w:r>
+        <w:rPr>
+          <w:rFonts w:hint="eastAsia"/>
+          <w:color w:val="000000" w:themeColor="text1"/>
+          <w:sz w:val="24"/>
+        </w:rPr>
+        <w:t>ACD/CNMR Predictor</w:t>
+      </w:r>
+      <w:r>
+        <w:rPr>
+          <w:rFonts w:hint="eastAsia"/>
+          <w:color w:val="000000" w:themeColor="text1"/>
+          <w:sz w:val="24"/>
+        </w:rPr>
+        <w:t>软件的计算能力的限制，碳原子总数不能超过</w:t>
+      </w:r>
+      <w:r>
+        <w:rPr>
+          <w:rFonts w:hint="eastAsia"/>
+          <w:color w:val="000000" w:themeColor="text1"/>
+          <w:sz w:val="24"/>
+        </w:rPr>
+        <w:t>255</w:t>
+      </w:r>
+      <w:r>
+        <w:rPr>
+          <w:rFonts w:hint="eastAsia"/>
+          <w:color w:val="000000" w:themeColor="text1"/>
+          <w:sz w:val="24"/>
+        </w:rPr>
+        <w:t>个，因此残煤和沥青质模型中不再添加硫原子。</w:t>
       </w:r>
     </w:p>
     <w:p>
@@ -22096,1015 +23084,23 @@
         <w:spacing w:line="360" w:lineRule="auto"/>
         <w:outlineLvl w:val="2"/>
       </w:pPr>
-      <w:bookmarkStart w:id="18" w:name="_Toc715741"/>
-      <w:r>
-        <w:rPr>
-          <w:rFonts w:hint="eastAsia"/>
-        </w:rPr>
-        <w:t xml:space="preserve">3.2.3 </w:t>
-      </w:r>
-      <w:r>
-        <w:rPr>
-          <w:rFonts w:hint="eastAsia"/>
-        </w:rPr>
-        <w:t>杂原子结构</w:t>
+      <w:bookmarkStart w:id="18" w:name="_Toc715742"/>
+      <w:r>
+        <w:t>3.2.4</w:t>
+      </w:r>
+      <w:r>
+        <w:rPr>
+          <w:rFonts w:hint="eastAsia"/>
+        </w:rPr>
+        <w:t xml:space="preserve"> </w:t>
+      </w:r>
+      <w:r>
+        <w:rPr>
+          <w:rFonts w:hint="eastAsia"/>
+        </w:rPr>
+        <w:t>模型修正</w:t>
       </w:r>
       <w:bookmarkEnd w:id="18"/>
-    </w:p>
-    <w:p>
-      <w:pPr>
-        <w:spacing w:line="360" w:lineRule="auto"/>
-        <w:ind w:firstLineChars="200" w:firstLine="480"/>
-        <w:jc w:val="left"/>
-        <w:rPr>
-          <w:color w:val="000000" w:themeColor="text1"/>
-          <w:sz w:val="24"/>
-        </w:rPr>
-      </w:pPr>
-      <w:r>
-        <w:rPr>
-          <w:rFonts w:hint="eastAsia"/>
-          <w:color w:val="000000" w:themeColor="text1"/>
-          <w:sz w:val="24"/>
-        </w:rPr>
-        <w:t>由芳香结构单元的类型和数量，得样品中芳香族碳原子的个数为</w:t>
-      </w:r>
-      <w:r>
-        <w:rPr>
-          <w:rFonts w:hint="eastAsia"/>
-          <w:color w:val="000000" w:themeColor="text1"/>
-          <w:sz w:val="24"/>
-        </w:rPr>
-        <w:t>117</w:t>
-      </w:r>
-      <w:r>
-        <w:rPr>
-          <w:rFonts w:hint="eastAsia"/>
-          <w:color w:val="000000" w:themeColor="text1"/>
-          <w:sz w:val="24"/>
-        </w:rPr>
-        <w:t>，再根据芳碳率计算得出模型中碳原子总数为</w:t>
-      </w:r>
-      <w:r>
-        <w:rPr>
-          <w:rFonts w:hint="eastAsia"/>
-          <w:color w:val="000000" w:themeColor="text1"/>
-          <w:sz w:val="24"/>
-        </w:rPr>
-        <w:t>174</w:t>
-      </w:r>
-      <w:r>
-        <w:rPr>
-          <w:rFonts w:hint="eastAsia"/>
-          <w:color w:val="000000" w:themeColor="text1"/>
-          <w:sz w:val="24"/>
-        </w:rPr>
-        <w:t>。而元素分析可以确定各元素原子个数比，从而计算出</w:t>
-      </w:r>
-      <w:r>
-        <w:rPr>
-          <w:rFonts w:hint="eastAsia"/>
-          <w:color w:val="000000" w:themeColor="text1"/>
-          <w:sz w:val="24"/>
-        </w:rPr>
-        <w:t>O</w:t>
-      </w:r>
-      <w:r>
-        <w:rPr>
-          <w:rFonts w:hint="eastAsia"/>
-          <w:color w:val="000000" w:themeColor="text1"/>
-          <w:sz w:val="24"/>
-        </w:rPr>
-        <w:t>、</w:t>
-      </w:r>
-      <w:r>
-        <w:rPr>
-          <w:rFonts w:hint="eastAsia"/>
-          <w:color w:val="000000" w:themeColor="text1"/>
-          <w:sz w:val="24"/>
-        </w:rPr>
-        <w:t>N</w:t>
-      </w:r>
-      <w:r>
-        <w:rPr>
-          <w:rFonts w:hint="eastAsia"/>
-          <w:color w:val="000000" w:themeColor="text1"/>
-          <w:sz w:val="24"/>
-        </w:rPr>
-        <w:t>原子个数分别为</w:t>
-      </w:r>
-      <w:r>
-        <w:rPr>
-          <w:rFonts w:hint="eastAsia"/>
-          <w:color w:val="000000" w:themeColor="text1"/>
-          <w:sz w:val="24"/>
-        </w:rPr>
-        <w:t>5</w:t>
-      </w:r>
-      <w:r>
-        <w:rPr>
-          <w:rFonts w:hint="eastAsia"/>
-          <w:color w:val="000000" w:themeColor="text1"/>
-          <w:sz w:val="24"/>
-        </w:rPr>
-        <w:t>、</w:t>
-      </w:r>
-      <w:r>
-        <w:rPr>
-          <w:rFonts w:hint="eastAsia"/>
-          <w:color w:val="000000" w:themeColor="text1"/>
-          <w:sz w:val="24"/>
-        </w:rPr>
-        <w:t>2</w:t>
-      </w:r>
-      <w:r>
-        <w:rPr>
-          <w:rFonts w:hint="eastAsia"/>
-          <w:color w:val="000000" w:themeColor="text1"/>
-          <w:sz w:val="24"/>
-        </w:rPr>
-        <w:t>。</w:t>
-      </w:r>
-    </w:p>
-    <w:p>
-      <w:pPr>
-        <w:spacing w:line="360" w:lineRule="auto"/>
-        <w:ind w:firstLineChars="200" w:firstLine="480"/>
-        <w:jc w:val="left"/>
-        <w:rPr>
-          <w:color w:val="FF0000"/>
-          <w:sz w:val="24"/>
-        </w:rPr>
-      </w:pPr>
-      <w:r>
-        <w:rPr>
-          <w:rFonts w:hint="eastAsia"/>
-          <w:color w:val="FF0000"/>
-          <w:sz w:val="24"/>
-        </w:rPr>
-        <w:t>（</w:t>
-      </w:r>
-      <w:r>
-        <w:rPr>
-          <w:rFonts w:hint="eastAsia"/>
-          <w:color w:val="FF0000"/>
-          <w:sz w:val="24"/>
-        </w:rPr>
-        <w:t>1</w:t>
-      </w:r>
-      <w:r>
-        <w:rPr>
-          <w:rFonts w:hint="eastAsia"/>
-          <w:color w:val="FF0000"/>
-          <w:sz w:val="24"/>
-        </w:rPr>
-        <w:t>）氧原子</w:t>
-      </w:r>
-    </w:p>
-    <w:p>
-      <w:pPr>
-        <w:spacing w:line="360" w:lineRule="auto"/>
-        <w:ind w:firstLineChars="200" w:firstLine="480"/>
-        <w:jc w:val="left"/>
-        <w:rPr>
-          <w:color w:val="FF0000"/>
-          <w:sz w:val="24"/>
-        </w:rPr>
-      </w:pPr>
-      <w:r>
-        <w:rPr>
-          <w:rFonts w:hint="eastAsia"/>
-          <w:color w:val="FF0000"/>
-          <w:sz w:val="24"/>
-        </w:rPr>
-        <w:t>煤中含氧官能团包括羧基、羰基、羟基、甲氧基和醚氧键五种形式，中等变质程度焦煤中已不含有甲氧基和羧基，因此结构模型中不再添加甲氧基和羧基。羰基和羟基则存在于从泥炭至烟煤的整个变质过程</w:t>
-      </w:r>
-      <w:r>
-        <w:rPr>
-          <w:color w:val="FF0000"/>
-          <w:kern w:val="0"/>
-          <w:sz w:val="24"/>
-          <w:vertAlign w:val="superscript"/>
-        </w:rPr>
-        <w:t>[</w:t>
-      </w:r>
-      <w:r>
-        <w:rPr>
-          <w:rFonts w:hint="eastAsia"/>
-          <w:color w:val="FF0000"/>
-          <w:kern w:val="0"/>
-          <w:sz w:val="24"/>
-          <w:vertAlign w:val="superscript"/>
-        </w:rPr>
-        <w:t>65</w:t>
-      </w:r>
-      <w:r>
-        <w:rPr>
-          <w:color w:val="FF0000"/>
-          <w:kern w:val="0"/>
-          <w:sz w:val="24"/>
-          <w:vertAlign w:val="superscript"/>
-        </w:rPr>
-        <w:t>]</w:t>
-      </w:r>
-      <w:r>
-        <w:rPr>
-          <w:rFonts w:hint="eastAsia"/>
-          <w:color w:val="FF0000"/>
-          <w:sz w:val="24"/>
-        </w:rPr>
-        <w:t>。</w:t>
-      </w:r>
-    </w:p>
-    <w:p>
-      <w:pPr>
-        <w:spacing w:line="360" w:lineRule="auto"/>
-        <w:ind w:firstLineChars="200" w:firstLine="480"/>
-        <w:jc w:val="left"/>
-        <w:rPr>
-          <w:color w:val="FF0000"/>
-          <w:sz w:val="24"/>
-        </w:rPr>
-      </w:pPr>
-      <w:r>
-        <w:rPr>
-          <w:rFonts w:hint="eastAsia"/>
-          <w:color w:val="FF0000"/>
-          <w:sz w:val="24"/>
-        </w:rPr>
-        <w:t>残煤和沥青质氧原子主要存在形式为</w:t>
-      </w:r>
-      <w:r>
-        <w:rPr>
-          <w:rFonts w:hint="eastAsia"/>
-          <w:color w:val="FF0000"/>
-          <w:sz w:val="24"/>
-        </w:rPr>
-        <w:t>C-O</w:t>
-      </w:r>
-      <w:r>
-        <w:rPr>
-          <w:rFonts w:hint="eastAsia"/>
-          <w:color w:val="FF0000"/>
-          <w:sz w:val="24"/>
-        </w:rPr>
-        <w:t>和</w:t>
-      </w:r>
-      <w:r>
-        <w:rPr>
-          <w:rFonts w:hint="eastAsia"/>
-          <w:color w:val="FF0000"/>
-          <w:sz w:val="24"/>
-        </w:rPr>
-        <w:t>C=O</w:t>
-      </w:r>
-      <w:r>
-        <w:rPr>
-          <w:rFonts w:hint="eastAsia"/>
-          <w:color w:val="FF0000"/>
-          <w:sz w:val="24"/>
-        </w:rPr>
-        <w:t>，并且含有少量的无机氧和吸附氧。对于</w:t>
-      </w:r>
-      <w:r>
-        <w:rPr>
-          <w:rFonts w:hint="eastAsia"/>
-          <w:color w:val="FF0000"/>
-          <w:sz w:val="24"/>
-        </w:rPr>
-        <w:t>531eV</w:t>
-      </w:r>
-      <w:r>
-        <w:rPr>
-          <w:rFonts w:hint="eastAsia"/>
-          <w:color w:val="FF0000"/>
-          <w:sz w:val="24"/>
-        </w:rPr>
-        <w:t>和</w:t>
-      </w:r>
-      <w:r>
-        <w:rPr>
-          <w:rFonts w:hint="eastAsia"/>
-          <w:color w:val="FF0000"/>
-          <w:sz w:val="24"/>
-        </w:rPr>
-        <w:t>533eV</w:t>
-      </w:r>
-      <w:r>
-        <w:rPr>
-          <w:rFonts w:hint="eastAsia"/>
-          <w:color w:val="FF0000"/>
-          <w:sz w:val="24"/>
-        </w:rPr>
-        <w:t>的官能团归属有不同的观点，有文献</w:t>
-      </w:r>
-      <w:r>
-        <w:rPr>
-          <w:color w:val="FF0000"/>
-          <w:kern w:val="0"/>
-          <w:sz w:val="24"/>
-          <w:vertAlign w:val="superscript"/>
-        </w:rPr>
-        <w:t>[</w:t>
-      </w:r>
-      <w:r>
-        <w:rPr>
-          <w:rFonts w:hint="eastAsia"/>
-          <w:color w:val="FF0000"/>
-          <w:kern w:val="0"/>
-          <w:sz w:val="24"/>
-          <w:vertAlign w:val="superscript"/>
-        </w:rPr>
-        <w:t>66</w:t>
-      </w:r>
-      <w:r>
-        <w:rPr>
-          <w:color w:val="FF0000"/>
-          <w:kern w:val="0"/>
-          <w:sz w:val="24"/>
-          <w:vertAlign w:val="superscript"/>
-        </w:rPr>
-        <w:t>]</w:t>
-      </w:r>
-      <w:r>
-        <w:rPr>
-          <w:rFonts w:hint="eastAsia"/>
-          <w:color w:val="FF0000"/>
-          <w:sz w:val="24"/>
-        </w:rPr>
-        <w:t>认为</w:t>
-      </w:r>
-      <w:r>
-        <w:rPr>
-          <w:rFonts w:hint="eastAsia"/>
-          <w:color w:val="FF0000"/>
-          <w:sz w:val="24"/>
-        </w:rPr>
-        <w:t>531ev</w:t>
-      </w:r>
-      <w:r>
-        <w:rPr>
-          <w:rFonts w:hint="eastAsia"/>
-          <w:color w:val="FF0000"/>
-          <w:sz w:val="24"/>
-        </w:rPr>
-        <w:t>和</w:t>
-      </w:r>
-      <w:r>
-        <w:rPr>
-          <w:rFonts w:hint="eastAsia"/>
-          <w:color w:val="FF0000"/>
-          <w:sz w:val="24"/>
-        </w:rPr>
-        <w:t>533ev</w:t>
-      </w:r>
-      <w:r>
-        <w:rPr>
-          <w:rFonts w:hint="eastAsia"/>
-          <w:color w:val="FF0000"/>
-          <w:sz w:val="24"/>
-        </w:rPr>
-        <w:t>属于</w:t>
-      </w:r>
-      <w:r>
-        <w:rPr>
-          <w:rFonts w:hint="eastAsia"/>
-          <w:color w:val="FF0000"/>
-          <w:sz w:val="24"/>
-        </w:rPr>
-        <w:t>C-O</w:t>
-      </w:r>
-      <w:r>
-        <w:rPr>
-          <w:rFonts w:hint="eastAsia"/>
-          <w:color w:val="FF0000"/>
-          <w:sz w:val="24"/>
-        </w:rPr>
-        <w:t>和</w:t>
-      </w:r>
-      <w:r>
-        <w:rPr>
-          <w:rFonts w:hint="eastAsia"/>
-          <w:color w:val="FF0000"/>
-          <w:sz w:val="24"/>
-        </w:rPr>
-        <w:t>C=O,</w:t>
-      </w:r>
-      <w:r>
-        <w:rPr>
-          <w:rFonts w:hint="eastAsia"/>
-          <w:color w:val="FF0000"/>
-          <w:sz w:val="24"/>
-        </w:rPr>
-        <w:t>也有文献</w:t>
-      </w:r>
-      <w:r>
-        <w:rPr>
-          <w:color w:val="FF0000"/>
-          <w:kern w:val="0"/>
-          <w:sz w:val="24"/>
-          <w:vertAlign w:val="superscript"/>
-        </w:rPr>
-        <w:t>[</w:t>
-      </w:r>
-      <w:r>
-        <w:rPr>
-          <w:rFonts w:hint="eastAsia"/>
-          <w:color w:val="FF0000"/>
-          <w:kern w:val="0"/>
-          <w:sz w:val="24"/>
-          <w:vertAlign w:val="superscript"/>
-        </w:rPr>
-        <w:t>67</w:t>
-      </w:r>
-      <w:r>
-        <w:rPr>
-          <w:color w:val="FF0000"/>
-          <w:kern w:val="0"/>
-          <w:sz w:val="24"/>
-          <w:vertAlign w:val="superscript"/>
-        </w:rPr>
-        <w:t>]</w:t>
-      </w:r>
-      <w:r>
-        <w:rPr>
-          <w:rFonts w:hint="eastAsia"/>
-          <w:color w:val="FF0000"/>
-          <w:sz w:val="24"/>
-        </w:rPr>
-        <w:t>认为</w:t>
-      </w:r>
-      <w:r>
-        <w:rPr>
-          <w:rFonts w:hint="eastAsia"/>
-          <w:color w:val="FF0000"/>
-          <w:sz w:val="24"/>
-        </w:rPr>
-        <w:t>531ev</w:t>
-      </w:r>
-      <w:r>
-        <w:rPr>
-          <w:rFonts w:hint="eastAsia"/>
-          <w:color w:val="FF0000"/>
-          <w:sz w:val="24"/>
-        </w:rPr>
-        <w:t>和</w:t>
-      </w:r>
-      <w:r>
-        <w:rPr>
-          <w:rFonts w:hint="eastAsia"/>
-          <w:color w:val="FF0000"/>
-          <w:sz w:val="24"/>
-        </w:rPr>
-        <w:t>533ev</w:t>
-      </w:r>
-      <w:r>
-        <w:rPr>
-          <w:rFonts w:hint="eastAsia"/>
-          <w:color w:val="FF0000"/>
-          <w:sz w:val="24"/>
-        </w:rPr>
-        <w:t>归属于</w:t>
-      </w:r>
-      <w:r>
-        <w:rPr>
-          <w:rFonts w:hint="eastAsia"/>
-          <w:color w:val="FF0000"/>
-          <w:sz w:val="24"/>
-        </w:rPr>
-        <w:t>C=O</w:t>
-      </w:r>
-      <w:r>
-        <w:rPr>
-          <w:rFonts w:hint="eastAsia"/>
-          <w:color w:val="FF0000"/>
-          <w:sz w:val="24"/>
-        </w:rPr>
-        <w:t>和</w:t>
-      </w:r>
-      <w:r>
-        <w:rPr>
-          <w:rFonts w:hint="eastAsia"/>
-          <w:color w:val="FF0000"/>
-          <w:sz w:val="24"/>
-        </w:rPr>
-        <w:t>C-O</w:t>
-      </w:r>
-      <w:r>
-        <w:rPr>
-          <w:rFonts w:hint="eastAsia"/>
-          <w:color w:val="FF0000"/>
-          <w:sz w:val="24"/>
-        </w:rPr>
-        <w:t>，本文持与前者一样的观点，在</w:t>
-      </w:r>
-      <w:r>
-        <w:rPr>
-          <w:rFonts w:hint="eastAsia"/>
-          <w:color w:val="FF0000"/>
-          <w:sz w:val="24"/>
-          <w:vertAlign w:val="superscript"/>
-        </w:rPr>
-        <w:t>13</w:t>
-      </w:r>
-      <w:r>
-        <w:rPr>
-          <w:rFonts w:hint="eastAsia"/>
-          <w:color w:val="FF0000"/>
-          <w:sz w:val="24"/>
-        </w:rPr>
-        <w:t>CNMR</w:t>
-      </w:r>
-      <w:r>
-        <w:rPr>
-          <w:rFonts w:hint="eastAsia"/>
-          <w:color w:val="FF0000"/>
-          <w:sz w:val="24"/>
-        </w:rPr>
-        <w:t>核磁图谱中</w:t>
-      </w:r>
-      <w:r>
-        <w:rPr>
-          <w:rFonts w:hint="eastAsia"/>
-          <w:color w:val="FF0000"/>
-          <w:sz w:val="24"/>
-        </w:rPr>
-        <w:t>60~90ppm</w:t>
-      </w:r>
-      <w:r>
-        <w:rPr>
-          <w:rFonts w:hint="eastAsia"/>
-          <w:color w:val="FF0000"/>
-          <w:sz w:val="24"/>
-        </w:rPr>
-        <w:t>的氧接脂肪烃部分并没有明显的吸收峰，说明样品中醚氧键的含量很少，而在</w:t>
-      </w:r>
-      <w:r>
-        <w:rPr>
-          <w:rFonts w:hint="eastAsia"/>
-          <w:color w:val="FF0000"/>
-          <w:sz w:val="24"/>
-        </w:rPr>
-        <w:t>190~220ppm</w:t>
-      </w:r>
-      <w:r>
-        <w:rPr>
-          <w:rFonts w:hint="eastAsia"/>
-          <w:color w:val="FF0000"/>
-          <w:sz w:val="24"/>
-        </w:rPr>
-        <w:t>的羰基碳峰强度很大，说明羰基的含量比较高。由</w:t>
-      </w:r>
-      <w:r>
-        <w:rPr>
-          <w:rFonts w:hint="eastAsia"/>
-          <w:color w:val="FF0000"/>
-          <w:sz w:val="24"/>
-        </w:rPr>
-        <w:t>XPS</w:t>
-      </w:r>
-      <w:r>
-        <w:rPr>
-          <w:rFonts w:hint="eastAsia"/>
-          <w:color w:val="FF0000"/>
-          <w:sz w:val="24"/>
-        </w:rPr>
-        <w:t>分峰归属得出两种组分中</w:t>
-      </w:r>
-      <w:r>
-        <w:rPr>
-          <w:rFonts w:hint="eastAsia"/>
-          <w:color w:val="FF0000"/>
-          <w:sz w:val="24"/>
-        </w:rPr>
-        <w:t>C=O</w:t>
-      </w:r>
-      <w:r>
-        <w:rPr>
-          <w:rFonts w:hint="eastAsia"/>
-          <w:color w:val="FF0000"/>
-          <w:sz w:val="24"/>
-        </w:rPr>
-        <w:t>和</w:t>
-      </w:r>
-      <w:r>
-        <w:rPr>
-          <w:rFonts w:hint="eastAsia"/>
-          <w:color w:val="FF0000"/>
-          <w:sz w:val="24"/>
-        </w:rPr>
-        <w:t>C-O</w:t>
-      </w:r>
-      <w:r>
-        <w:rPr>
-          <w:rFonts w:hint="eastAsia"/>
-          <w:color w:val="FF0000"/>
-          <w:sz w:val="24"/>
-        </w:rPr>
-        <w:t>的含量之比为</w:t>
-      </w:r>
-      <w:r>
-        <w:rPr>
-          <w:rFonts w:hint="eastAsia"/>
-          <w:color w:val="FF0000"/>
-          <w:sz w:val="24"/>
-        </w:rPr>
-        <w:t>5</w:t>
-      </w:r>
-      <w:r>
-        <w:rPr>
-          <w:rFonts w:ascii="宋体" w:hAnsi="宋体" w:hint="eastAsia"/>
-          <w:color w:val="FF0000"/>
-          <w:sz w:val="24"/>
-        </w:rPr>
-        <w:t>:</w:t>
-      </w:r>
-      <w:r>
-        <w:rPr>
-          <w:rFonts w:hint="eastAsia"/>
-          <w:color w:val="FF0000"/>
-          <w:sz w:val="24"/>
-        </w:rPr>
-        <w:t>1</w:t>
-      </w:r>
-      <w:r>
-        <w:rPr>
-          <w:rFonts w:hint="eastAsia"/>
-          <w:color w:val="FF0000"/>
-          <w:sz w:val="24"/>
-        </w:rPr>
-        <w:t>和</w:t>
-      </w:r>
-      <w:r>
-        <w:rPr>
-          <w:rFonts w:hint="eastAsia"/>
-          <w:color w:val="FF0000"/>
-          <w:sz w:val="24"/>
-        </w:rPr>
-        <w:t>5:2</w:t>
-      </w:r>
-      <w:r>
-        <w:rPr>
-          <w:rFonts w:hint="eastAsia"/>
-          <w:color w:val="FF0000"/>
-          <w:sz w:val="24"/>
-        </w:rPr>
-        <w:t>，因此在残煤模型中添加</w:t>
-      </w:r>
-      <w:r>
-        <w:rPr>
-          <w:rFonts w:hint="eastAsia"/>
-          <w:color w:val="FF0000"/>
-          <w:sz w:val="24"/>
-        </w:rPr>
-        <w:t>1</w:t>
-      </w:r>
-      <w:r>
-        <w:rPr>
-          <w:rFonts w:hint="eastAsia"/>
-          <w:color w:val="FF0000"/>
-          <w:sz w:val="24"/>
-        </w:rPr>
-        <w:t>个酚羟基和</w:t>
-      </w:r>
-      <w:r>
-        <w:rPr>
-          <w:rFonts w:hint="eastAsia"/>
-          <w:color w:val="FF0000"/>
-          <w:sz w:val="24"/>
-        </w:rPr>
-        <w:t>5</w:t>
-      </w:r>
-      <w:r>
-        <w:rPr>
-          <w:rFonts w:hint="eastAsia"/>
-          <w:color w:val="FF0000"/>
-          <w:sz w:val="24"/>
-        </w:rPr>
-        <w:t>个羰基，在沥青质模型中添加</w:t>
-      </w:r>
-      <w:r>
-        <w:rPr>
-          <w:rFonts w:hint="eastAsia"/>
-          <w:color w:val="FF0000"/>
-          <w:sz w:val="24"/>
-        </w:rPr>
-        <w:t>1</w:t>
-      </w:r>
-      <w:r>
-        <w:rPr>
-          <w:rFonts w:hint="eastAsia"/>
-          <w:color w:val="FF0000"/>
-          <w:sz w:val="24"/>
-        </w:rPr>
-        <w:t>个醚氧键、</w:t>
-      </w:r>
-      <w:r>
-        <w:rPr>
-          <w:rFonts w:hint="eastAsia"/>
-          <w:color w:val="FF0000"/>
-          <w:sz w:val="24"/>
-        </w:rPr>
-        <w:t>1</w:t>
-      </w:r>
-      <w:r>
-        <w:rPr>
-          <w:rFonts w:hint="eastAsia"/>
-          <w:color w:val="FF0000"/>
-          <w:sz w:val="24"/>
-        </w:rPr>
-        <w:t>个酚羟基和</w:t>
-      </w:r>
-      <w:r>
-        <w:rPr>
-          <w:rFonts w:hint="eastAsia"/>
-          <w:color w:val="FF0000"/>
-          <w:sz w:val="24"/>
-        </w:rPr>
-        <w:t>4</w:t>
-      </w:r>
-      <w:r>
-        <w:rPr>
-          <w:rFonts w:hint="eastAsia"/>
-          <w:color w:val="FF0000"/>
-          <w:sz w:val="24"/>
-        </w:rPr>
-        <w:t>个羰基。</w:t>
-      </w:r>
-    </w:p>
-    <w:p>
-      <w:pPr>
-        <w:spacing w:line="360" w:lineRule="auto"/>
-        <w:ind w:firstLineChars="200" w:firstLine="480"/>
-        <w:jc w:val="left"/>
-        <w:rPr>
-          <w:color w:val="000000" w:themeColor="text1"/>
-          <w:sz w:val="24"/>
-        </w:rPr>
-      </w:pPr>
-      <w:r>
-        <w:rPr>
-          <w:rFonts w:hint="eastAsia"/>
-          <w:color w:val="000000" w:themeColor="text1"/>
-          <w:sz w:val="24"/>
-        </w:rPr>
-        <w:t>（</w:t>
-      </w:r>
-      <w:r>
-        <w:rPr>
-          <w:rFonts w:hint="eastAsia"/>
-          <w:color w:val="000000" w:themeColor="text1"/>
-          <w:sz w:val="24"/>
-        </w:rPr>
-        <w:t>2</w:t>
-      </w:r>
-      <w:r>
-        <w:rPr>
-          <w:rFonts w:hint="eastAsia"/>
-          <w:color w:val="000000" w:themeColor="text1"/>
-          <w:sz w:val="24"/>
-        </w:rPr>
-        <w:t>）氮原子</w:t>
-      </w:r>
-    </w:p>
-    <w:p>
-      <w:pPr>
-        <w:spacing w:line="360" w:lineRule="auto"/>
-        <w:ind w:firstLineChars="200" w:firstLine="480"/>
-        <w:jc w:val="left"/>
-        <w:rPr>
-          <w:color w:val="000000" w:themeColor="text1"/>
-          <w:sz w:val="24"/>
-        </w:rPr>
-      </w:pPr>
-      <w:r>
-        <w:rPr>
-          <w:rFonts w:hint="eastAsia"/>
-          <w:color w:val="000000" w:themeColor="text1"/>
-          <w:sz w:val="24"/>
-        </w:rPr>
-        <w:t>残煤和沥青质中</w:t>
-      </w:r>
-      <w:r>
-        <w:rPr>
-          <w:rFonts w:hint="eastAsia"/>
-          <w:color w:val="000000" w:themeColor="text1"/>
-          <w:sz w:val="24"/>
-        </w:rPr>
-        <w:t>N</w:t>
-      </w:r>
-      <w:r>
-        <w:rPr>
-          <w:rFonts w:hint="eastAsia"/>
-          <w:color w:val="000000" w:themeColor="text1"/>
-          <w:sz w:val="24"/>
-        </w:rPr>
-        <w:t>元素主要存在形式为吡啶型氮和吡咯型氮。其中吡咯型氮和吡啶型氮含量比值约为</w:t>
-      </w:r>
-      <w:r>
-        <w:rPr>
-          <w:rFonts w:hint="eastAsia"/>
-          <w:color w:val="000000" w:themeColor="text1"/>
-          <w:sz w:val="24"/>
-        </w:rPr>
-        <w:t>1:1</w:t>
-      </w:r>
-      <w:r>
-        <w:rPr>
-          <w:rFonts w:hint="eastAsia"/>
-          <w:color w:val="000000" w:themeColor="text1"/>
-          <w:sz w:val="24"/>
-        </w:rPr>
-        <w:t>，经计算残煤和沥青质模型中氮原子个数均为</w:t>
-      </w:r>
-      <w:r>
-        <w:rPr>
-          <w:rFonts w:hint="eastAsia"/>
-          <w:color w:val="000000" w:themeColor="text1"/>
-          <w:sz w:val="24"/>
-        </w:rPr>
-        <w:t>2</w:t>
-      </w:r>
-      <w:r>
-        <w:rPr>
-          <w:rFonts w:hint="eastAsia"/>
-          <w:color w:val="000000" w:themeColor="text1"/>
-          <w:sz w:val="24"/>
-        </w:rPr>
-        <w:t>，因此模型中均添加了</w:t>
-      </w:r>
-      <w:r>
-        <w:rPr>
-          <w:rFonts w:hint="eastAsia"/>
-          <w:color w:val="000000" w:themeColor="text1"/>
-          <w:sz w:val="24"/>
-        </w:rPr>
-        <w:t>1</w:t>
-      </w:r>
-      <w:r>
-        <w:rPr>
-          <w:rFonts w:hint="eastAsia"/>
-          <w:color w:val="000000" w:themeColor="text1"/>
-          <w:sz w:val="24"/>
-        </w:rPr>
-        <w:t>个吡咯环和</w:t>
-      </w:r>
-      <w:r>
-        <w:rPr>
-          <w:rFonts w:hint="eastAsia"/>
-          <w:color w:val="000000" w:themeColor="text1"/>
-          <w:sz w:val="24"/>
-        </w:rPr>
-        <w:t>1</w:t>
-      </w:r>
-      <w:r>
-        <w:rPr>
-          <w:rFonts w:hint="eastAsia"/>
-          <w:color w:val="000000" w:themeColor="text1"/>
-          <w:sz w:val="24"/>
-        </w:rPr>
-        <w:t>个吡啶环。</w:t>
-      </w:r>
-    </w:p>
-    <w:p>
-      <w:pPr>
-        <w:spacing w:line="360" w:lineRule="auto"/>
-        <w:ind w:firstLineChars="200" w:firstLine="480"/>
-        <w:jc w:val="left"/>
-        <w:rPr>
-          <w:color w:val="000000" w:themeColor="text1"/>
-          <w:sz w:val="24"/>
-        </w:rPr>
-      </w:pPr>
-      <w:r>
-        <w:rPr>
-          <w:rFonts w:hint="eastAsia"/>
-          <w:color w:val="000000" w:themeColor="text1"/>
-          <w:sz w:val="24"/>
-        </w:rPr>
-        <w:t>（</w:t>
-      </w:r>
-      <w:r>
-        <w:rPr>
-          <w:rFonts w:hint="eastAsia"/>
-          <w:color w:val="000000" w:themeColor="text1"/>
-          <w:sz w:val="24"/>
-        </w:rPr>
-        <w:t>3</w:t>
-      </w:r>
-      <w:r>
-        <w:rPr>
-          <w:rFonts w:hint="eastAsia"/>
-          <w:color w:val="000000" w:themeColor="text1"/>
-          <w:sz w:val="24"/>
-        </w:rPr>
-        <w:t>）硫原子</w:t>
-      </w:r>
-    </w:p>
-    <w:p>
-      <w:pPr>
-        <w:spacing w:line="360" w:lineRule="auto"/>
-        <w:ind w:firstLineChars="200" w:firstLine="480"/>
-        <w:rPr>
-          <w:color w:val="000000" w:themeColor="text1"/>
-        </w:rPr>
-      </w:pPr>
-      <w:r>
-        <w:rPr>
-          <w:rFonts w:hint="eastAsia"/>
-          <w:color w:val="000000" w:themeColor="text1"/>
-          <w:sz w:val="24"/>
-        </w:rPr>
-        <w:lastRenderedPageBreak/>
-        <w:t>由样品的元素分析知在样品中的含量较低为</w:t>
-      </w:r>
-      <w:r>
-        <w:rPr>
-          <w:rFonts w:hint="eastAsia"/>
-          <w:color w:val="000000" w:themeColor="text1"/>
-          <w:sz w:val="24"/>
-        </w:rPr>
-        <w:t>0.57%</w:t>
-      </w:r>
-      <w:r>
-        <w:rPr>
-          <w:rFonts w:hint="eastAsia"/>
-          <w:color w:val="000000" w:themeColor="text1"/>
-          <w:sz w:val="24"/>
-        </w:rPr>
-        <w:t>，煤中硫元素的赋存形式有无机硫和有机硫，有机硫主要以硫醚和杂环醚的形式存在，在褐煤中的有机硫的存在形式为硫醇和脂肪硫醚，在烟煤中的存在形式是噻吩环。由碳原子总数计算出硫原子的个数小于</w:t>
-      </w:r>
-      <w:r>
-        <w:rPr>
-          <w:rFonts w:hint="eastAsia"/>
-          <w:color w:val="000000" w:themeColor="text1"/>
-          <w:sz w:val="24"/>
-        </w:rPr>
-        <w:t>1</w:t>
-      </w:r>
-      <w:r>
-        <w:rPr>
-          <w:rFonts w:hint="eastAsia"/>
-          <w:color w:val="000000" w:themeColor="text1"/>
-          <w:sz w:val="24"/>
-        </w:rPr>
-        <w:t>，又考虑到构建过程中</w:t>
-      </w:r>
-      <w:r>
-        <w:rPr>
-          <w:rFonts w:hint="eastAsia"/>
-          <w:color w:val="000000" w:themeColor="text1"/>
-          <w:sz w:val="24"/>
-        </w:rPr>
-        <w:t>ACD/CNMR Predictor</w:t>
-      </w:r>
-      <w:r>
-        <w:rPr>
-          <w:rFonts w:hint="eastAsia"/>
-          <w:color w:val="000000" w:themeColor="text1"/>
-          <w:sz w:val="24"/>
-        </w:rPr>
-        <w:t>软件的计算能力的限制，碳原子总数不能超过</w:t>
-      </w:r>
-      <w:r>
-        <w:rPr>
-          <w:rFonts w:hint="eastAsia"/>
-          <w:color w:val="000000" w:themeColor="text1"/>
-          <w:sz w:val="24"/>
-        </w:rPr>
-        <w:t>255</w:t>
-      </w:r>
-      <w:r>
-        <w:rPr>
-          <w:rFonts w:hint="eastAsia"/>
-          <w:color w:val="000000" w:themeColor="text1"/>
-          <w:sz w:val="24"/>
-        </w:rPr>
-        <w:t>个，因此残煤和沥青质模型中不再添加硫原子。</w:t>
-      </w:r>
-    </w:p>
-    <w:p>
-      <w:pPr>
-        <w:spacing w:line="360" w:lineRule="auto"/>
-        <w:outlineLvl w:val="2"/>
-      </w:pPr>
-      <w:bookmarkStart w:id="19" w:name="_Toc715742"/>
-      <w:r>
-        <w:t>3.2.4</w:t>
-      </w:r>
-      <w:r>
-        <w:rPr>
-          <w:rFonts w:hint="eastAsia"/>
-        </w:rPr>
-        <w:t xml:space="preserve"> </w:t>
-      </w:r>
-      <w:r>
-        <w:rPr>
-          <w:rFonts w:hint="eastAsia"/>
-        </w:rPr>
-        <w:t>模型修正</w:t>
-      </w:r>
-      <w:bookmarkEnd w:id="19"/>
     </w:p>
     <w:p>
       <w:pPr>
@@ -23560,10 +23556,10 @@
       </w:pPr>
       <w:r>
         <w:object w:dxaOrig="4406" w:dyaOrig="3460">
-          <v:shape id="_x0000_i1046" type="#_x0000_t75" style="width:274.5pt;height:3in" o:ole="">
+          <v:shape id="_x0000_i1048" type="#_x0000_t75" style="width:274.75pt;height:3in" o:ole="">
             <v:imagedata r:id="rId56" o:title=""/>
           </v:shape>
-          <o:OLEObject Type="Embed" ProgID="Origin50.Graph" ShapeID="_x0000_i1046" DrawAspect="Content" ObjectID="_1613236893" r:id="rId57"/>
+          <o:OLEObject Type="Embed" ProgID="Origin50.Graph" ShapeID="_x0000_i1048" DrawAspect="Content" ObjectID="_1614423591" r:id="rId57"/>
         </w:object>
       </w:r>
     </w:p>
@@ -23972,6 +23968,7 @@
               <w:right w:val="nil"/>
             </w:tcBorders>
             <w:shd w:val="clear" w:color="auto" w:fill="auto"/>
+            <w:vAlign w:val="center"/>
           </w:tcPr>
           <w:p>
             <w:pPr>
@@ -23994,6 +23991,7 @@
               <w:right w:val="nil"/>
             </w:tcBorders>
             <w:shd w:val="clear" w:color="auto" w:fill="auto"/>
+            <w:vAlign w:val="center"/>
           </w:tcPr>
           <w:p>
             <w:pPr>
@@ -24018,6 +24016,7 @@
               <w:right w:val="nil"/>
             </w:tcBorders>
             <w:shd w:val="clear" w:color="auto" w:fill="auto"/>
+            <w:vAlign w:val="center"/>
           </w:tcPr>
           <w:p>
             <w:pPr>
@@ -24078,6 +24077,7 @@
               <w:right w:val="nil"/>
             </w:tcBorders>
             <w:shd w:val="clear" w:color="auto" w:fill="auto"/>
+            <w:vAlign w:val="center"/>
           </w:tcPr>
           <w:p>
             <w:pPr>
@@ -24100,6 +24100,7 @@
               <w:right w:val="nil"/>
             </w:tcBorders>
             <w:shd w:val="clear" w:color="auto" w:fill="auto"/>
+            <w:vAlign w:val="center"/>
           </w:tcPr>
           <w:p>
             <w:pPr>
@@ -24142,6 +24143,7 @@
               <w:right w:val="nil"/>
             </w:tcBorders>
             <w:shd w:val="clear" w:color="auto" w:fill="auto"/>
+            <w:vAlign w:val="center"/>
           </w:tcPr>
           <w:p>
             <w:pPr>
@@ -24160,6 +24162,7 @@
               <w:right w:val="nil"/>
             </w:tcBorders>
             <w:shd w:val="clear" w:color="auto" w:fill="auto"/>
+            <w:vAlign w:val="center"/>
           </w:tcPr>
           <w:p>
             <w:pPr>
@@ -24176,6 +24179,7 @@
               <w:right w:val="nil"/>
             </w:tcBorders>
             <w:shd w:val="clear" w:color="auto" w:fill="auto"/>
+            <w:vAlign w:val="center"/>
           </w:tcPr>
           <w:p>
             <w:pPr>
@@ -24198,6 +24202,7 @@
               <w:right w:val="nil"/>
             </w:tcBorders>
             <w:shd w:val="clear" w:color="auto" w:fill="auto"/>
+            <w:vAlign w:val="center"/>
           </w:tcPr>
           <w:p>
             <w:pPr>
@@ -24220,6 +24225,7 @@
               <w:right w:val="nil"/>
             </w:tcBorders>
             <w:shd w:val="clear" w:color="auto" w:fill="auto"/>
+            <w:vAlign w:val="center"/>
           </w:tcPr>
           <w:p>
             <w:pPr>
@@ -24242,6 +24248,7 @@
               <w:right w:val="nil"/>
             </w:tcBorders>
             <w:shd w:val="clear" w:color="auto" w:fill="auto"/>
+            <w:vAlign w:val="center"/>
           </w:tcPr>
           <w:p>
             <w:pPr>
@@ -24266,6 +24273,7 @@
               <w:right w:val="nil"/>
             </w:tcBorders>
             <w:shd w:val="clear" w:color="auto" w:fill="auto"/>
+            <w:vAlign w:val="center"/>
           </w:tcPr>
           <w:p>
             <w:pPr>
@@ -24284,6 +24292,7 @@
               <w:right w:val="nil"/>
             </w:tcBorders>
             <w:shd w:val="clear" w:color="auto" w:fill="auto"/>
+            <w:vAlign w:val="center"/>
           </w:tcPr>
           <w:p>
             <w:pPr>
@@ -24305,6 +24314,7 @@
               <w:right w:val="nil"/>
             </w:tcBorders>
             <w:shd w:val="clear" w:color="auto" w:fill="auto"/>
+            <w:vAlign w:val="center"/>
           </w:tcPr>
           <w:p>
             <w:pPr>
@@ -24327,6 +24337,7 @@
               <w:right w:val="nil"/>
             </w:tcBorders>
             <w:shd w:val="clear" w:color="auto" w:fill="auto"/>
+            <w:vAlign w:val="center"/>
           </w:tcPr>
           <w:p>
             <w:pPr>
@@ -24386,6 +24397,7 @@
               <w:right w:val="nil"/>
             </w:tcBorders>
             <w:shd w:val="clear" w:color="auto" w:fill="auto"/>
+            <w:vAlign w:val="center"/>
           </w:tcPr>
           <w:p>
             <w:pPr>
@@ -24408,6 +24420,7 @@
               <w:right w:val="nil"/>
             </w:tcBorders>
             <w:shd w:val="clear" w:color="auto" w:fill="auto"/>
+            <w:vAlign w:val="center"/>
           </w:tcPr>
           <w:p>
             <w:pPr>
@@ -24430,6 +24443,7 @@
               <w:right w:val="nil"/>
             </w:tcBorders>
             <w:shd w:val="clear" w:color="auto" w:fill="auto"/>
+            <w:vAlign w:val="center"/>
           </w:tcPr>
           <w:p>
             <w:pPr>
@@ -24452,6 +24466,7 @@
               <w:right w:val="nil"/>
             </w:tcBorders>
             <w:shd w:val="clear" w:color="auto" w:fill="auto"/>
+            <w:vAlign w:val="center"/>
           </w:tcPr>
           <w:p>
             <w:pPr>
@@ -24474,6 +24489,7 @@
               <w:right w:val="nil"/>
             </w:tcBorders>
             <w:shd w:val="clear" w:color="auto" w:fill="auto"/>
+            <w:vAlign w:val="center"/>
           </w:tcPr>
           <w:p>
             <w:pPr>
@@ -24496,6 +24512,7 @@
               <w:right w:val="nil"/>
             </w:tcBorders>
             <w:shd w:val="clear" w:color="auto" w:fill="auto"/>
+            <w:vAlign w:val="center"/>
           </w:tcPr>
           <w:p>
             <w:pPr>
@@ -24532,6 +24549,8 @@
         </w:rPr>
         <w:br w:type="page"/>
       </w:r>
+      <w:bookmarkStart w:id="19" w:name="_GoBack"/>
+      <w:bookmarkEnd w:id="19"/>
     </w:p>
     <w:p/>
     <w:sectPr>

</xml_diff>